<commit_message>
added project requirements to lab report
</commit_message>
<xml_diff>
--- a/Lab2/EE 478 Final Lab Report.docx
+++ b/Lab2/EE 478 Final Lab Report.docx
@@ -1,6 +1,6 @@
 
 <file path=word/document.xml><?xml version="1.0" encoding="utf-8"?>
-<w:document xmlns:wpc="http://schemas.microsoft.com/office/word/2010/wordprocessingCanvas" xmlns:mc="http://schemas.openxmlformats.org/markup-compatibility/2006" xmlns:o="urn:schemas-microsoft-com:office:office" xmlns:r="http://schemas.openxmlformats.org/officeDocument/2006/relationships" xmlns:m="http://schemas.openxmlformats.org/officeDocument/2006/math" xmlns:v="urn:schemas-microsoft-com:vml" xmlns:wp14="http://schemas.microsoft.com/office/word/2010/wordprocessingDrawing" xmlns:wp="http://schemas.openxmlformats.org/drawingml/2006/wordprocessingDrawing" xmlns:w10="urn:schemas-microsoft-com:office:word" xmlns:w="http://schemas.openxmlformats.org/wordprocessingml/2006/main" xmlns:w14="http://schemas.microsoft.com/office/word/2010/wordml" xmlns:w15="http://schemas.microsoft.com/office/word/2012/wordml" xmlns:wpg="http://schemas.microsoft.com/office/word/2010/wordprocessingGroup" xmlns:wpi="http://schemas.microsoft.com/office/word/2010/wordprocessingInk" xmlns:wne="http://schemas.microsoft.com/office/word/2006/wordml" xmlns:wps="http://schemas.microsoft.com/office/word/2010/wordprocessingShape" mc:Ignorable="w14 w15 wp14">
+<w:document xmlns:wpc="http://schemas.microsoft.com/office/word/2010/wordprocessingCanvas" xmlns:mc="http://schemas.openxmlformats.org/markup-compatibility/2006" xmlns:o="urn:schemas-microsoft-com:office:office" xmlns:r="http://schemas.openxmlformats.org/officeDocument/2006/relationships" xmlns:m="http://schemas.openxmlformats.org/officeDocument/2006/math" xmlns:v="urn:schemas-microsoft-com:vml" xmlns:wp14="http://schemas.microsoft.com/office/word/2010/wordprocessingDrawing" xmlns:wp="http://schemas.openxmlformats.org/drawingml/2006/wordprocessingDrawing" xmlns:w10="urn:schemas-microsoft-com:office:word" xmlns:w="http://schemas.openxmlformats.org/wordprocessingml/2006/main" xmlns:w14="http://schemas.microsoft.com/office/word/2010/wordml" xmlns:wpg="http://schemas.microsoft.com/office/word/2010/wordprocessingGroup" xmlns:wpi="http://schemas.microsoft.com/office/word/2010/wordprocessingInk" xmlns:wne="http://schemas.microsoft.com/office/word/2006/wordml" xmlns:wps="http://schemas.microsoft.com/office/word/2010/wordprocessingShape" mc:Ignorable="w14 wp14">
   <w:body>
     <w:p>
       <w:pPr>
@@ -19,7 +19,27 @@
           <w:sz w:val="36"/>
           <w:szCs w:val="36"/>
         </w:rPr>
-        <w:t>EE 478 Lab 2</w:t>
+        <w:t xml:space="preserve">EE 478 </w:t>
+      </w:r>
+      <w:proofErr w:type="gramStart"/>
+      <w:r>
+        <w:rPr>
+          <w:rFonts w:ascii="Times New Roman" w:hAnsi="Times New Roman" w:cs="Times New Roman"/>
+          <w:b/>
+          <w:sz w:val="36"/>
+          <w:szCs w:val="36"/>
+        </w:rPr>
+        <w:t>Lab</w:t>
+      </w:r>
+      <w:proofErr w:type="gramEnd"/>
+      <w:r>
+        <w:rPr>
+          <w:rFonts w:ascii="Times New Roman" w:hAnsi="Times New Roman" w:cs="Times New Roman"/>
+          <w:b/>
+          <w:sz w:val="36"/>
+          <w:szCs w:val="36"/>
+        </w:rPr>
+        <w:t xml:space="preserve"> 2</w:t>
       </w:r>
     </w:p>
     <w:p>
@@ -148,6 +168,12 @@
     </w:p>
     <w:sdt>
       <w:sdtPr>
+        <w:rPr>
+          <w:rFonts w:asciiTheme="minorHAnsi" w:eastAsiaTheme="minorHAnsi" w:hAnsiTheme="minorHAnsi" w:cstheme="minorBidi"/>
+          <w:color w:val="auto"/>
+          <w:sz w:val="22"/>
+          <w:szCs w:val="22"/>
+        </w:rPr>
         <w:id w:val="1909348273"/>
         <w:docPartObj>
           <w:docPartGallery w:val="Table of Contents"/>
@@ -156,13 +182,9 @@
       </w:sdtPr>
       <w:sdtEndPr>
         <w:rPr>
-          <w:rFonts w:asciiTheme="minorHAnsi" w:eastAsiaTheme="minorHAnsi" w:hAnsiTheme="minorHAnsi" w:cstheme="minorBidi"/>
           <w:b/>
           <w:bCs/>
           <w:noProof/>
-          <w:color w:val="auto"/>
-          <w:sz w:val="22"/>
-          <w:szCs w:val="22"/>
         </w:rPr>
       </w:sdtEndPr>
       <w:sdtContent>
@@ -2501,8 +2523,19 @@
     <w:p>
       <w:pPr>
         <w:pStyle w:val="ListParagraph"/>
+        <w:rPr>
+          <w:rFonts w:ascii="Times New Roman" w:hAnsi="Times New Roman" w:cs="Times New Roman"/>
+          <w:b/>
+          <w:sz w:val="24"/>
+          <w:szCs w:val="24"/>
+        </w:rPr>
+      </w:pPr>
+    </w:p>
+    <w:p>
+      <w:pPr>
+        <w:pStyle w:val="ListParagraph"/>
         <w:numPr>
-          <w:ilvl w:val="0"/>
+          <w:ilvl w:val="1"/>
           <w:numId w:val="2"/>
         </w:numPr>
         <w:outlineLvl w:val="0"/>
@@ -2513,7 +2546,6 @@
           <w:szCs w:val="24"/>
         </w:rPr>
       </w:pPr>
-      <w:bookmarkStart w:id="3" w:name="_Toc386288277"/>
       <w:r>
         <w:rPr>
           <w:rFonts w:ascii="Times New Roman" w:hAnsi="Times New Roman" w:cs="Times New Roman"/>
@@ -2521,8 +2553,530 @@
           <w:sz w:val="24"/>
           <w:szCs w:val="24"/>
         </w:rPr>
-        <w:t>DESIGN SPECIFICATION</w:t>
-      </w:r>
+        <w:t>Use Cases</w:t>
+      </w:r>
+    </w:p>
+    <w:p>
+      <w:pPr>
+        <w:pStyle w:val="ListParagraph"/>
+        <w:numPr>
+          <w:ilvl w:val="1"/>
+          <w:numId w:val="2"/>
+        </w:numPr>
+        <w:outlineLvl w:val="0"/>
+        <w:rPr>
+          <w:rFonts w:ascii="Times New Roman" w:hAnsi="Times New Roman" w:cs="Times New Roman"/>
+          <w:b/>
+          <w:sz w:val="24"/>
+          <w:szCs w:val="24"/>
+        </w:rPr>
+      </w:pPr>
+      <w:r>
+        <w:rPr>
+          <w:rFonts w:ascii="Times New Roman" w:hAnsi="Times New Roman" w:cs="Times New Roman"/>
+          <w:b/>
+          <w:sz w:val="24"/>
+          <w:szCs w:val="24"/>
+        </w:rPr>
+        <w:t>Requirements</w:t>
+      </w:r>
+    </w:p>
+    <w:p>
+      <w:pPr>
+        <w:pStyle w:val="Heading2"/>
+      </w:pPr>
+      <w:r>
+        <w:t>Specification</w:t>
+      </w:r>
+    </w:p>
+    <w:p>
+      <w:pPr>
+        <w:pStyle w:val="Heading3"/>
+      </w:pPr>
+      <w:r>
+        <w:t>System Description</w:t>
+      </w:r>
+    </w:p>
+    <w:p>
+      <w:pPr>
+        <w:pStyle w:val="BodyTextIndent"/>
+        <w:rPr>
+          <w:vertAlign w:val="subscript"/>
+        </w:rPr>
+      </w:pPr>
+      <w:r>
+        <w:t xml:space="preserve">This specification is a draft for the requirements in embedded circuitry for a microprocessor based remote surgery system. The system is a prototype and proof of concept for a larger system. The circuitry must be able to communicate between a local node, connected to a computer, and a remote node, connected to a surgery robot motor. A remote node must be able to maintain motor speed, and the local node must be able to communicate with a PC to send information and receive commands.  The product is meant to be developed in two phases.  The first phase would be to implement the local and remote communication networks, and the user interface.  The second phase will include adding support for the remote feedback channel through which warnings, data, and alarms are sent. </w:t>
+      </w:r>
+    </w:p>
+    <w:p>
+      <w:pPr>
+        <w:pStyle w:val="Heading3"/>
+      </w:pPr>
+      <w:r>
+        <w:t>Specification of External Environment</w:t>
+      </w:r>
+    </w:p>
+    <w:p>
+      <w:pPr>
+        <w:pStyle w:val="BodyTextIndent"/>
+        <w:tabs>
+          <w:tab w:val="left" w:pos="2520"/>
+          <w:tab w:val="left" w:pos="2880"/>
+          <w:tab w:val="left" w:pos="3240"/>
+          <w:tab w:val="left" w:pos="3600"/>
+          <w:tab w:val="left" w:pos="3960"/>
+          <w:tab w:val="left" w:pos="4320"/>
+          <w:tab w:val="left" w:pos="4680"/>
+        </w:tabs>
+      </w:pPr>
+      <w:r>
+        <w:t xml:space="preserve">The unit is meant to be used in the medical environment.  Concerns will be blood and corrosion, water, gasses, and sterilization.  The system may have to operate in a frequency that does interfere with other medical devices, or produce any gasses that would contaminate a sterile environment.  Finally, the system should not have a negative effect on the power draw of the environment. </w:t>
+      </w:r>
+    </w:p>
+    <w:p>
+      <w:pPr>
+        <w:pStyle w:val="Heading3"/>
+      </w:pPr>
+      <w:r>
+        <w:t>System Input and Output Specification</w:t>
+      </w:r>
+    </w:p>
+    <w:p>
+      <w:pPr>
+        <w:pStyle w:val="Heading4"/>
+      </w:pPr>
+      <w:r>
+        <w:t>System Inputs</w:t>
+      </w:r>
+    </w:p>
+    <w:p>
+      <w:pPr>
+        <w:ind w:left="1440"/>
+      </w:pPr>
+      <w:r>
+        <w:t>User commands from PC terminal output.</w:t>
+      </w:r>
+    </w:p>
+    <w:p>
+      <w:pPr>
+        <w:ind w:left="1440"/>
+      </w:pPr>
+      <w:r>
+        <w:tab/>
+        <w:t>Set motor speed</w:t>
+      </w:r>
+    </w:p>
+    <w:p>
+      <w:pPr>
+        <w:ind w:left="1440"/>
+      </w:pPr>
+      <w:r>
+        <w:tab/>
+        <w:t>Increment motor speed</w:t>
+      </w:r>
+    </w:p>
+    <w:p>
+      <w:pPr>
+        <w:ind w:left="1440"/>
+      </w:pPr>
+      <w:r>
+        <w:tab/>
+        <w:t>Decrement motor speed</w:t>
+      </w:r>
+    </w:p>
+    <w:p>
+      <w:pPr>
+        <w:ind w:left="1440"/>
+      </w:pPr>
+      <w:r>
+        <w:tab/>
+        <w:t>Start motor</w:t>
+      </w:r>
+    </w:p>
+    <w:p>
+      <w:pPr>
+        <w:ind w:left="1440"/>
+      </w:pPr>
+      <w:r>
+        <w:tab/>
+        <w:t>Stop motor</w:t>
+      </w:r>
+    </w:p>
+    <w:p>
+      <w:pPr>
+        <w:ind w:left="1440"/>
+      </w:pPr>
+      <w:r>
+        <w:lastRenderedPageBreak/>
+        <w:t>Motor voltage level</w:t>
+      </w:r>
+    </w:p>
+    <w:p>
+      <w:pPr>
+        <w:ind w:left="1440"/>
+      </w:pPr>
+      <w:r>
+        <w:t>Power On/Off</w:t>
+      </w:r>
+    </w:p>
+    <w:p>
+      <w:pPr>
+        <w:ind w:left="1800"/>
+      </w:pPr>
+    </w:p>
+    <w:p>
+      <w:pPr>
+        <w:pStyle w:val="Heading4"/>
+      </w:pPr>
+      <w:r>
+        <w:t>System Outputs</w:t>
+      </w:r>
+    </w:p>
+    <w:p>
+      <w:pPr>
+        <w:ind w:left="1440"/>
+      </w:pPr>
+      <w:r>
+        <w:t>Voltage control to motor</w:t>
+      </w:r>
+    </w:p>
+    <w:p>
+      <w:pPr>
+        <w:ind w:left="1440"/>
+      </w:pPr>
+      <w:r>
+        <w:t>Display to PC Terminal</w:t>
+      </w:r>
+    </w:p>
+    <w:p>
+      <w:pPr>
+        <w:ind w:left="1440"/>
+      </w:pPr>
+      <w:r>
+        <w:tab/>
+        <w:t>Warnings</w:t>
+      </w:r>
+    </w:p>
+    <w:p>
+      <w:pPr>
+        <w:ind w:left="1440"/>
+      </w:pPr>
+      <w:r>
+        <w:tab/>
+        <w:t>Alarms</w:t>
+      </w:r>
+    </w:p>
+    <w:p>
+      <w:pPr>
+        <w:ind w:left="1440"/>
+      </w:pPr>
+      <w:r>
+        <w:tab/>
+        <w:t xml:space="preserve">Current motor speed </w:t>
+      </w:r>
+    </w:p>
+    <w:p>
+      <w:pPr>
+        <w:pStyle w:val="Heading3"/>
+      </w:pPr>
+      <w:r>
+        <w:tab/>
+        <w:t>User Interface</w:t>
+      </w:r>
+    </w:p>
+    <w:p>
+      <w:pPr>
+        <w:pStyle w:val="BodyTextIndent"/>
+        <w:ind w:left="1080"/>
+      </w:pPr>
+      <w:r>
+        <w:t>The user interface will be a command line presented through a terminal window.  The user can enter the following commands:</w:t>
+      </w:r>
+    </w:p>
+    <w:p>
+      <w:pPr>
+        <w:pStyle w:val="BodyTextIndent"/>
+        <w:ind w:left="1440"/>
+      </w:pPr>
+      <w:r>
+        <w:t>Set speed:</w:t>
+      </w:r>
+    </w:p>
+    <w:p>
+      <w:pPr>
+        <w:pStyle w:val="BodyTextIndent"/>
+        <w:ind w:left="1800"/>
+      </w:pPr>
+      <w:r>
+        <w:t>Sets the speed of the motor to a specified value</w:t>
+      </w:r>
+    </w:p>
+    <w:p>
+      <w:pPr>
+        <w:pStyle w:val="BodyTextIndent"/>
+        <w:ind w:left="1440"/>
+      </w:pPr>
+      <w:r>
+        <w:t>Increment speed:</w:t>
+      </w:r>
+    </w:p>
+    <w:p>
+      <w:pPr>
+        <w:pStyle w:val="BodyTextIndent"/>
+        <w:ind w:left="1800"/>
+      </w:pPr>
+      <w:r>
+        <w:t>Increments the current motor speed by 0.5%.</w:t>
+      </w:r>
+    </w:p>
+    <w:p>
+      <w:pPr>
+        <w:pStyle w:val="BodyTextIndent"/>
+        <w:ind w:left="1440"/>
+      </w:pPr>
+      <w:r>
+        <w:t>Decrement speed:</w:t>
+      </w:r>
+    </w:p>
+    <w:p>
+      <w:pPr>
+        <w:pStyle w:val="BodyTextIndent"/>
+        <w:ind w:left="1800"/>
+      </w:pPr>
+      <w:r>
+        <w:t>Decrements the current motor speed by 0.5%.</w:t>
+      </w:r>
+    </w:p>
+    <w:p>
+      <w:pPr>
+        <w:pStyle w:val="BodyTextIndent"/>
+        <w:ind w:left="1440"/>
+      </w:pPr>
+      <w:r>
+        <w:t>Start:</w:t>
+      </w:r>
+    </w:p>
+    <w:p>
+      <w:pPr>
+        <w:pStyle w:val="BodyTextIndent"/>
+        <w:ind w:left="1440"/>
+      </w:pPr>
+      <w:r>
+        <w:tab/>
+        <w:t>Start the motor.</w:t>
+      </w:r>
+    </w:p>
+    <w:p>
+      <w:pPr>
+        <w:pStyle w:val="BodyTextIndent"/>
+        <w:ind w:left="1440"/>
+      </w:pPr>
+      <w:r>
+        <w:t>Stop:</w:t>
+      </w:r>
+    </w:p>
+    <w:p>
+      <w:pPr>
+        <w:pStyle w:val="BodyTextIndent"/>
+        <w:ind w:left="1800"/>
+      </w:pPr>
+      <w:r>
+        <w:t>Stop the motor.</w:t>
+      </w:r>
+    </w:p>
+    <w:p>
+      <w:pPr>
+        <w:pStyle w:val="BodyTextIndent"/>
+      </w:pPr>
+      <w:r>
+        <w:tab/>
+        <w:t xml:space="preserve">In addition to the command line interface, the system will have an ON/OFF button for </w:t>
+      </w:r>
+      <w:r>
+        <w:tab/>
+        <w:t>power.</w:t>
+      </w:r>
+    </w:p>
+    <w:p>
+      <w:pPr>
+        <w:pStyle w:val="Heading3"/>
+      </w:pPr>
+      <w:r>
+        <w:t>System Functional Specification</w:t>
+      </w:r>
+    </w:p>
+    <w:p>
+      <w:pPr>
+        <w:pStyle w:val="BodyTextIndent"/>
+      </w:pPr>
+      <w:r>
+        <w:t>The system takes and executes user commands from the PC terminal with the intent of remotely operating motor speed through a network. These commands are turning the motor on/off, setting the motor speed, and increasing and decreasing the motor speed.</w:t>
+      </w:r>
+    </w:p>
+    <w:p>
+      <w:pPr>
+        <w:pStyle w:val="BodyTextIndent"/>
+      </w:pPr>
+      <w:r>
+        <w:t>The system has two main parts – the local and remote node. Both nodes communicate with each other and have a separate memory to store data. The user interface (PC terminal) is connected to the local node, which processes user input.  The commands are then sent to the remote node to control the motor, which in turn measures the current status and sends it back through the local node to the PC.</w:t>
+      </w:r>
+    </w:p>
+    <w:p>
+      <w:pPr>
+        <w:pStyle w:val="Heading3"/>
+      </w:pPr>
+      <w:r>
+        <w:t>Operating Specifications</w:t>
+      </w:r>
+    </w:p>
+    <w:p>
+      <w:pPr>
+        <w:ind w:left="720"/>
+      </w:pPr>
+      <w:r>
+        <w:t>The system shall operate in a sterile medical environment.</w:t>
+      </w:r>
+    </w:p>
+    <w:p>
+      <w:pPr>
+        <w:ind w:left="1080"/>
+      </w:pPr>
+      <w:r>
+        <w:lastRenderedPageBreak/>
+        <w:t>Temperature Range 20-23 C</w:t>
+      </w:r>
+    </w:p>
+    <w:p>
+      <w:pPr>
+        <w:ind w:left="1080"/>
+      </w:pPr>
+      <w:r>
+        <w:t>Humidity Rang is 20-60%</w:t>
+      </w:r>
+    </w:p>
+    <w:p>
+      <w:pPr>
+        <w:ind w:left="1080"/>
+      </w:pPr>
+      <w:r>
+        <w:t>Power 5V</w:t>
+      </w:r>
+    </w:p>
+    <w:p/>
+    <w:p>
+      <w:pPr>
+        <w:pStyle w:val="Heading3"/>
+      </w:pPr>
+      <w:r>
+        <w:t>Reliability and Safety Specification</w:t>
+      </w:r>
+    </w:p>
+    <w:p>
+      <w:pPr>
+        <w:numPr>
+          <w:ilvl w:val="12"/>
+          <w:numId w:val="0"/>
+        </w:numPr>
+        <w:ind w:left="720"/>
+      </w:pPr>
+      <w:r>
+        <w:t>The robot surgery system shall comply with the following safety standards</w:t>
+      </w:r>
+    </w:p>
+    <w:p>
+      <w:pPr>
+        <w:numPr>
+          <w:ilvl w:val="0"/>
+          <w:numId w:val="3"/>
+        </w:numPr>
+        <w:tabs>
+          <w:tab w:val="left" w:pos="360"/>
+          <w:tab w:val="left" w:pos="720"/>
+          <w:tab w:val="left" w:pos="1080"/>
+          <w:tab w:val="left" w:pos="1440"/>
+          <w:tab w:val="left" w:pos="1800"/>
+          <w:tab w:val="left" w:pos="2160"/>
+          <w:tab w:val="left" w:pos="2520"/>
+          <w:tab w:val="left" w:pos="2880"/>
+          <w:tab w:val="left" w:pos="3240"/>
+          <w:tab w:val="left" w:pos="3600"/>
+          <w:tab w:val="left" w:pos="3960"/>
+          <w:tab w:val="left" w:pos="4320"/>
+          <w:tab w:val="left" w:pos="4680"/>
+        </w:tabs>
+        <w:spacing w:after="0" w:line="240" w:lineRule="auto"/>
+      </w:pPr>
+      <w:r>
+        <w:t>Meet government regulations regarding medical devices as outlined by the FDA’s CFR (Code of Federal Regulations)</w:t>
+      </w:r>
+    </w:p>
+    <w:p>
+      <w:pPr>
+        <w:numPr>
+          <w:ilvl w:val="0"/>
+          <w:numId w:val="3"/>
+        </w:numPr>
+        <w:tabs>
+          <w:tab w:val="left" w:pos="360"/>
+          <w:tab w:val="left" w:pos="720"/>
+          <w:tab w:val="left" w:pos="1080"/>
+          <w:tab w:val="left" w:pos="1440"/>
+          <w:tab w:val="left" w:pos="1800"/>
+          <w:tab w:val="left" w:pos="2160"/>
+          <w:tab w:val="left" w:pos="2520"/>
+          <w:tab w:val="left" w:pos="2880"/>
+          <w:tab w:val="left" w:pos="3240"/>
+          <w:tab w:val="left" w:pos="3600"/>
+          <w:tab w:val="left" w:pos="3960"/>
+          <w:tab w:val="left" w:pos="4320"/>
+          <w:tab w:val="left" w:pos="4680"/>
+        </w:tabs>
+        <w:spacing w:after="0" w:line="240" w:lineRule="auto"/>
+      </w:pPr>
+      <w:r>
+        <w:t>Continue to safely function in the absence of power (blackout, etc.)</w:t>
+      </w:r>
+    </w:p>
+    <w:p>
+      <w:pPr>
+        <w:numPr>
+          <w:ilvl w:val="0"/>
+          <w:numId w:val="3"/>
+        </w:numPr>
+        <w:tabs>
+          <w:tab w:val="left" w:pos="360"/>
+          <w:tab w:val="left" w:pos="720"/>
+          <w:tab w:val="left" w:pos="1080"/>
+          <w:tab w:val="left" w:pos="1440"/>
+          <w:tab w:val="left" w:pos="1800"/>
+          <w:tab w:val="left" w:pos="2160"/>
+          <w:tab w:val="left" w:pos="2520"/>
+          <w:tab w:val="left" w:pos="2880"/>
+          <w:tab w:val="left" w:pos="3240"/>
+          <w:tab w:val="left" w:pos="3600"/>
+          <w:tab w:val="left" w:pos="3960"/>
+          <w:tab w:val="left" w:pos="4320"/>
+          <w:tab w:val="left" w:pos="4680"/>
+        </w:tabs>
+        <w:spacing w:after="0" w:line="240" w:lineRule="auto"/>
+      </w:pPr>
+      <w:r>
+        <w:t>All outer parts of must be sterilized before use</w:t>
+      </w:r>
+    </w:p>
+    <w:p>
+      <w:pPr>
+        <w:pStyle w:val="ListParagraph"/>
+        <w:ind w:left="1440"/>
+        <w:outlineLvl w:val="0"/>
+        <w:rPr>
+          <w:rFonts w:ascii="Times New Roman" w:hAnsi="Times New Roman" w:cs="Times New Roman"/>
+          <w:b/>
+          <w:sz w:val="24"/>
+          <w:szCs w:val="24"/>
+        </w:rPr>
+      </w:pPr>
+      <w:bookmarkStart w:id="3" w:name="_GoBack"/>
       <w:bookmarkEnd w:id="3"/>
     </w:p>
     <w:p>
@@ -2540,7 +3094,7 @@
           <w:szCs w:val="24"/>
         </w:rPr>
       </w:pPr>
-      <w:bookmarkStart w:id="4" w:name="_Toc386288278"/>
+      <w:bookmarkStart w:id="4" w:name="_Toc386288277"/>
       <w:r>
         <w:rPr>
           <w:rFonts w:ascii="Times New Roman" w:hAnsi="Times New Roman" w:cs="Times New Roman"/>
@@ -2548,20 +3102,36 @@
           <w:sz w:val="24"/>
           <w:szCs w:val="24"/>
         </w:rPr>
-        <w:t>D</w:t>
-      </w:r>
-      <w:bookmarkStart w:id="5" w:name="_GoBack"/>
+        <w:t>DESIGN SPECIFICATION</w:t>
+      </w:r>
+      <w:bookmarkEnd w:id="4"/>
+    </w:p>
+    <w:p>
+      <w:pPr>
+        <w:pStyle w:val="ListParagraph"/>
+        <w:numPr>
+          <w:ilvl w:val="0"/>
+          <w:numId w:val="2"/>
+        </w:numPr>
+        <w:outlineLvl w:val="0"/>
+        <w:rPr>
+          <w:rFonts w:ascii="Times New Roman" w:hAnsi="Times New Roman" w:cs="Times New Roman"/>
+          <w:b/>
+          <w:sz w:val="24"/>
+          <w:szCs w:val="24"/>
+        </w:rPr>
+      </w:pPr>
+      <w:bookmarkStart w:id="5" w:name="_Toc386288278"/>
+      <w:r>
+        <w:rPr>
+          <w:rFonts w:ascii="Times New Roman" w:hAnsi="Times New Roman" w:cs="Times New Roman"/>
+          <w:b/>
+          <w:sz w:val="24"/>
+          <w:szCs w:val="24"/>
+        </w:rPr>
+        <w:t>DESIGN PROCEDURE</w:t>
+      </w:r>
       <w:bookmarkEnd w:id="5"/>
-      <w:r>
-        <w:rPr>
-          <w:rFonts w:ascii="Times New Roman" w:hAnsi="Times New Roman" w:cs="Times New Roman"/>
-          <w:b/>
-          <w:sz w:val="24"/>
-          <w:szCs w:val="24"/>
-        </w:rPr>
-        <w:t>ESIGN PROCEDURE</w:t>
-      </w:r>
-      <w:bookmarkEnd w:id="4"/>
     </w:p>
     <w:p>
       <w:pPr>
@@ -3079,7 +3649,7 @@
 </file>
 
 <file path=word/numbering.xml><?xml version="1.0" encoding="utf-8"?>
-<w:numbering xmlns:wpc="http://schemas.microsoft.com/office/word/2010/wordprocessingCanvas" xmlns:mc="http://schemas.openxmlformats.org/markup-compatibility/2006" xmlns:o="urn:schemas-microsoft-com:office:office" xmlns:r="http://schemas.openxmlformats.org/officeDocument/2006/relationships" xmlns:m="http://schemas.openxmlformats.org/officeDocument/2006/math" xmlns:v="urn:schemas-microsoft-com:vml" xmlns:wp14="http://schemas.microsoft.com/office/word/2010/wordprocessingDrawing" xmlns:wp="http://schemas.openxmlformats.org/drawingml/2006/wordprocessingDrawing" xmlns:w10="urn:schemas-microsoft-com:office:word" xmlns:w="http://schemas.openxmlformats.org/wordprocessingml/2006/main" xmlns:w14="http://schemas.microsoft.com/office/word/2010/wordml" xmlns:w15="http://schemas.microsoft.com/office/word/2012/wordml" xmlns:wpg="http://schemas.microsoft.com/office/word/2010/wordprocessingGroup" xmlns:wpi="http://schemas.microsoft.com/office/word/2010/wordprocessingInk" xmlns:wne="http://schemas.microsoft.com/office/word/2006/wordml" xmlns:wps="http://schemas.microsoft.com/office/word/2010/wordprocessingShape" mc:Ignorable="w14 w15 wp14">
+<w:numbering xmlns:wpc="http://schemas.microsoft.com/office/word/2010/wordprocessingCanvas" xmlns:mc="http://schemas.openxmlformats.org/markup-compatibility/2006" xmlns:o="urn:schemas-microsoft-com:office:office" xmlns:r="http://schemas.openxmlformats.org/officeDocument/2006/relationships" xmlns:m="http://schemas.openxmlformats.org/officeDocument/2006/math" xmlns:v="urn:schemas-microsoft-com:vml" xmlns:wp14="http://schemas.microsoft.com/office/word/2010/wordprocessingDrawing" xmlns:wp="http://schemas.openxmlformats.org/drawingml/2006/wordprocessingDrawing" xmlns:w10="urn:schemas-microsoft-com:office:word" xmlns:w="http://schemas.openxmlformats.org/wordprocessingml/2006/main" xmlns:w14="http://schemas.microsoft.com/office/word/2010/wordml" xmlns:wpg="http://schemas.microsoft.com/office/word/2010/wordprocessingGroup" xmlns:wpi="http://schemas.microsoft.com/office/word/2010/wordprocessingInk" xmlns:wne="http://schemas.microsoft.com/office/word/2006/wordml" xmlns:wps="http://schemas.microsoft.com/office/word/2010/wordprocessingShape" mc:Ignorable="w14 wp14">
   <w:abstractNum w:abstractNumId="0">
     <w:nsid w:val="0B684C35"/>
     <w:multiLevelType w:val="hybridMultilevel"/>
@@ -3170,6 +3740,119 @@
     </w:lvl>
   </w:abstractNum>
   <w:abstractNum w:abstractNumId="1">
+    <w:nsid w:val="31CA4690"/>
+    <w:multiLevelType w:val="hybridMultilevel"/>
+    <w:tmpl w:val="68D0896A"/>
+    <w:lvl w:ilvl="0" w:tplc="04090001">
+      <w:start w:val="1"/>
+      <w:numFmt w:val="bullet"/>
+      <w:lvlText w:val=""/>
+      <w:lvlJc w:val="left"/>
+      <w:pPr>
+        <w:ind w:left="1800" w:hanging="360"/>
+      </w:pPr>
+      <w:rPr>
+        <w:rFonts w:ascii="Symbol" w:hAnsi="Symbol" w:hint="default"/>
+      </w:rPr>
+    </w:lvl>
+    <w:lvl w:ilvl="1" w:tplc="04090003" w:tentative="1">
+      <w:start w:val="1"/>
+      <w:numFmt w:val="bullet"/>
+      <w:lvlText w:val="o"/>
+      <w:lvlJc w:val="left"/>
+      <w:pPr>
+        <w:ind w:left="2520" w:hanging="360"/>
+      </w:pPr>
+      <w:rPr>
+        <w:rFonts w:ascii="Courier New" w:hAnsi="Courier New" w:cs="Courier New" w:hint="default"/>
+      </w:rPr>
+    </w:lvl>
+    <w:lvl w:ilvl="2" w:tplc="04090005" w:tentative="1">
+      <w:start w:val="1"/>
+      <w:numFmt w:val="bullet"/>
+      <w:lvlText w:val=""/>
+      <w:lvlJc w:val="left"/>
+      <w:pPr>
+        <w:ind w:left="3240" w:hanging="360"/>
+      </w:pPr>
+      <w:rPr>
+        <w:rFonts w:ascii="Wingdings" w:hAnsi="Wingdings" w:hint="default"/>
+      </w:rPr>
+    </w:lvl>
+    <w:lvl w:ilvl="3" w:tplc="04090001" w:tentative="1">
+      <w:start w:val="1"/>
+      <w:numFmt w:val="bullet"/>
+      <w:lvlText w:val=""/>
+      <w:lvlJc w:val="left"/>
+      <w:pPr>
+        <w:ind w:left="3960" w:hanging="360"/>
+      </w:pPr>
+      <w:rPr>
+        <w:rFonts w:ascii="Symbol" w:hAnsi="Symbol" w:hint="default"/>
+      </w:rPr>
+    </w:lvl>
+    <w:lvl w:ilvl="4" w:tplc="04090003" w:tentative="1">
+      <w:start w:val="1"/>
+      <w:numFmt w:val="bullet"/>
+      <w:lvlText w:val="o"/>
+      <w:lvlJc w:val="left"/>
+      <w:pPr>
+        <w:ind w:left="4680" w:hanging="360"/>
+      </w:pPr>
+      <w:rPr>
+        <w:rFonts w:ascii="Courier New" w:hAnsi="Courier New" w:cs="Courier New" w:hint="default"/>
+      </w:rPr>
+    </w:lvl>
+    <w:lvl w:ilvl="5" w:tplc="04090005" w:tentative="1">
+      <w:start w:val="1"/>
+      <w:numFmt w:val="bullet"/>
+      <w:lvlText w:val=""/>
+      <w:lvlJc w:val="left"/>
+      <w:pPr>
+        <w:ind w:left="5400" w:hanging="360"/>
+      </w:pPr>
+      <w:rPr>
+        <w:rFonts w:ascii="Wingdings" w:hAnsi="Wingdings" w:hint="default"/>
+      </w:rPr>
+    </w:lvl>
+    <w:lvl w:ilvl="6" w:tplc="04090001" w:tentative="1">
+      <w:start w:val="1"/>
+      <w:numFmt w:val="bullet"/>
+      <w:lvlText w:val=""/>
+      <w:lvlJc w:val="left"/>
+      <w:pPr>
+        <w:ind w:left="6120" w:hanging="360"/>
+      </w:pPr>
+      <w:rPr>
+        <w:rFonts w:ascii="Symbol" w:hAnsi="Symbol" w:hint="default"/>
+      </w:rPr>
+    </w:lvl>
+    <w:lvl w:ilvl="7" w:tplc="04090003" w:tentative="1">
+      <w:start w:val="1"/>
+      <w:numFmt w:val="bullet"/>
+      <w:lvlText w:val="o"/>
+      <w:lvlJc w:val="left"/>
+      <w:pPr>
+        <w:ind w:left="6840" w:hanging="360"/>
+      </w:pPr>
+      <w:rPr>
+        <w:rFonts w:ascii="Courier New" w:hAnsi="Courier New" w:cs="Courier New" w:hint="default"/>
+      </w:rPr>
+    </w:lvl>
+    <w:lvl w:ilvl="8" w:tplc="04090005" w:tentative="1">
+      <w:start w:val="1"/>
+      <w:numFmt w:val="bullet"/>
+      <w:lvlText w:val=""/>
+      <w:lvlJc w:val="left"/>
+      <w:pPr>
+        <w:ind w:left="7560" w:hanging="360"/>
+      </w:pPr>
+      <w:rPr>
+        <w:rFonts w:ascii="Wingdings" w:hAnsi="Wingdings" w:hint="default"/>
+      </w:rPr>
+    </w:lvl>
+  </w:abstractNum>
+  <w:abstractNum w:abstractNumId="2">
     <w:nsid w:val="5E787492"/>
     <w:multiLevelType w:val="hybridMultilevel"/>
     <w:tmpl w:val="9692F680"/>
@@ -3259,16 +3942,19 @@
     </w:lvl>
   </w:abstractNum>
   <w:num w:numId="1">
-    <w:abstractNumId w:val="1"/>
+    <w:abstractNumId w:val="2"/>
   </w:num>
   <w:num w:numId="2">
     <w:abstractNumId w:val="0"/>
+  </w:num>
+  <w:num w:numId="3">
+    <w:abstractNumId w:val="1"/>
   </w:num>
 </w:numbering>
 </file>
 
 <file path=word/styles.xml><?xml version="1.0" encoding="utf-8"?>
-<w:styles xmlns:mc="http://schemas.openxmlformats.org/markup-compatibility/2006" xmlns:r="http://schemas.openxmlformats.org/officeDocument/2006/relationships" xmlns:w="http://schemas.openxmlformats.org/wordprocessingml/2006/main" xmlns:w14="http://schemas.microsoft.com/office/word/2010/wordml" xmlns:w15="http://schemas.microsoft.com/office/word/2012/wordml" mc:Ignorable="w14 w15">
+<w:styles xmlns:mc="http://schemas.openxmlformats.org/markup-compatibility/2006" xmlns:r="http://schemas.openxmlformats.org/officeDocument/2006/relationships" xmlns:w="http://schemas.openxmlformats.org/wordprocessingml/2006/main" xmlns:w14="http://schemas.microsoft.com/office/word/2010/wordml" mc:Ignorable="w14">
   <w:docDefaults>
     <w:rPrDefault>
       <w:rPr>
@@ -3284,378 +3970,145 @@
       </w:pPr>
     </w:pPrDefault>
   </w:docDefaults>
-  <w:latentStyles w:defLockedState="0" w:defUIPriority="99" w:defSemiHidden="0" w:defUnhideWhenUsed="0" w:defQFormat="0" w:count="371">
-    <w:lsdException w:name="Normal" w:uiPriority="0" w:qFormat="1"/>
-    <w:lsdException w:name="heading 1" w:uiPriority="9" w:qFormat="1"/>
-    <w:lsdException w:name="heading 2" w:semiHidden="1" w:uiPriority="9" w:unhideWhenUsed="1" w:qFormat="1"/>
-    <w:lsdException w:name="heading 3" w:semiHidden="1" w:uiPriority="9" w:unhideWhenUsed="1" w:qFormat="1"/>
-    <w:lsdException w:name="heading 4" w:semiHidden="1" w:uiPriority="9" w:unhideWhenUsed="1" w:qFormat="1"/>
-    <w:lsdException w:name="heading 5" w:semiHidden="1" w:uiPriority="9" w:unhideWhenUsed="1" w:qFormat="1"/>
-    <w:lsdException w:name="heading 6" w:semiHidden="1" w:uiPriority="9" w:unhideWhenUsed="1" w:qFormat="1"/>
-    <w:lsdException w:name="heading 7" w:semiHidden="1" w:uiPriority="9" w:unhideWhenUsed="1" w:qFormat="1"/>
-    <w:lsdException w:name="heading 8" w:semiHidden="1" w:uiPriority="9" w:unhideWhenUsed="1" w:qFormat="1"/>
-    <w:lsdException w:name="heading 9" w:semiHidden="1" w:uiPriority="9" w:unhideWhenUsed="1" w:qFormat="1"/>
-    <w:lsdException w:name="index 1" w:semiHidden="1" w:unhideWhenUsed="1"/>
-    <w:lsdException w:name="index 2" w:semiHidden="1" w:unhideWhenUsed="1"/>
-    <w:lsdException w:name="index 3" w:semiHidden="1" w:unhideWhenUsed="1"/>
-    <w:lsdException w:name="index 4" w:semiHidden="1" w:unhideWhenUsed="1"/>
-    <w:lsdException w:name="index 5" w:semiHidden="1" w:unhideWhenUsed="1"/>
-    <w:lsdException w:name="index 6" w:semiHidden="1" w:unhideWhenUsed="1"/>
-    <w:lsdException w:name="index 7" w:semiHidden="1" w:unhideWhenUsed="1"/>
-    <w:lsdException w:name="index 8" w:semiHidden="1" w:unhideWhenUsed="1"/>
-    <w:lsdException w:name="index 9" w:semiHidden="1" w:unhideWhenUsed="1"/>
-    <w:lsdException w:name="toc 1" w:semiHidden="1" w:uiPriority="39" w:unhideWhenUsed="1"/>
-    <w:lsdException w:name="toc 2" w:semiHidden="1" w:uiPriority="39" w:unhideWhenUsed="1"/>
-    <w:lsdException w:name="toc 3" w:semiHidden="1" w:uiPriority="39" w:unhideWhenUsed="1"/>
-    <w:lsdException w:name="toc 4" w:semiHidden="1" w:uiPriority="39" w:unhideWhenUsed="1"/>
-    <w:lsdException w:name="toc 5" w:semiHidden="1" w:uiPriority="39" w:unhideWhenUsed="1"/>
-    <w:lsdException w:name="toc 6" w:semiHidden="1" w:uiPriority="39" w:unhideWhenUsed="1"/>
-    <w:lsdException w:name="toc 7" w:semiHidden="1" w:uiPriority="39" w:unhideWhenUsed="1"/>
-    <w:lsdException w:name="toc 8" w:semiHidden="1" w:uiPriority="39" w:unhideWhenUsed="1"/>
-    <w:lsdException w:name="toc 9" w:semiHidden="1" w:uiPriority="39" w:unhideWhenUsed="1"/>
-    <w:lsdException w:name="Normal Indent" w:semiHidden="1" w:unhideWhenUsed="1"/>
-    <w:lsdException w:name="footnote text" w:semiHidden="1" w:unhideWhenUsed="1"/>
-    <w:lsdException w:name="annotation text" w:semiHidden="1" w:unhideWhenUsed="1"/>
-    <w:lsdException w:name="header" w:semiHidden="1" w:unhideWhenUsed="1"/>
-    <w:lsdException w:name="footer" w:semiHidden="1" w:unhideWhenUsed="1"/>
-    <w:lsdException w:name="index heading" w:semiHidden="1" w:unhideWhenUsed="1"/>
-    <w:lsdException w:name="caption" w:semiHidden="1" w:uiPriority="35" w:unhideWhenUsed="1" w:qFormat="1"/>
-    <w:lsdException w:name="table of figures" w:semiHidden="1" w:unhideWhenUsed="1"/>
-    <w:lsdException w:name="envelope address" w:semiHidden="1" w:unhideWhenUsed="1"/>
-    <w:lsdException w:name="envelope return" w:semiHidden="1" w:unhideWhenUsed="1"/>
-    <w:lsdException w:name="footnote reference" w:semiHidden="1" w:unhideWhenUsed="1"/>
-    <w:lsdException w:name="annotation reference" w:semiHidden="1" w:unhideWhenUsed="1"/>
-    <w:lsdException w:name="line number" w:semiHidden="1" w:unhideWhenUsed="1"/>
-    <w:lsdException w:name="page number" w:semiHidden="1" w:unhideWhenUsed="1"/>
-    <w:lsdException w:name="endnote reference" w:semiHidden="1" w:unhideWhenUsed="1"/>
-    <w:lsdException w:name="endnote text" w:semiHidden="1" w:unhideWhenUsed="1"/>
-    <w:lsdException w:name="table of authorities" w:semiHidden="1" w:unhideWhenUsed="1"/>
-    <w:lsdException w:name="macro" w:semiHidden="1" w:unhideWhenUsed="1"/>
-    <w:lsdException w:name="toa heading" w:semiHidden="1" w:unhideWhenUsed="1"/>
-    <w:lsdException w:name="List" w:semiHidden="1" w:unhideWhenUsed="1"/>
-    <w:lsdException w:name="List Bullet" w:semiHidden="1" w:unhideWhenUsed="1"/>
-    <w:lsdException w:name="List Number" w:semiHidden="1" w:unhideWhenUsed="1"/>
-    <w:lsdException w:name="List 2" w:semiHidden="1" w:unhideWhenUsed="1"/>
-    <w:lsdException w:name="List 3" w:semiHidden="1" w:unhideWhenUsed="1"/>
-    <w:lsdException w:name="List 4" w:semiHidden="1" w:unhideWhenUsed="1"/>
-    <w:lsdException w:name="List 5" w:semiHidden="1" w:unhideWhenUsed="1"/>
-    <w:lsdException w:name="List Bullet 2" w:semiHidden="1" w:unhideWhenUsed="1"/>
-    <w:lsdException w:name="List Bullet 3" w:semiHidden="1" w:unhideWhenUsed="1"/>
-    <w:lsdException w:name="List Bullet 4" w:semiHidden="1" w:unhideWhenUsed="1"/>
-    <w:lsdException w:name="List Bullet 5" w:semiHidden="1" w:unhideWhenUsed="1"/>
-    <w:lsdException w:name="List Number 2" w:semiHidden="1" w:unhideWhenUsed="1"/>
-    <w:lsdException w:name="List Number 3" w:semiHidden="1" w:unhideWhenUsed="1"/>
-    <w:lsdException w:name="List Number 4" w:semiHidden="1" w:unhideWhenUsed="1"/>
-    <w:lsdException w:name="List Number 5" w:semiHidden="1" w:unhideWhenUsed="1"/>
-    <w:lsdException w:name="Title" w:uiPriority="10" w:qFormat="1"/>
-    <w:lsdException w:name="Closing" w:semiHidden="1" w:unhideWhenUsed="1"/>
-    <w:lsdException w:name="Signature" w:semiHidden="1" w:unhideWhenUsed="1"/>
-    <w:lsdException w:name="Default Paragraph Font" w:semiHidden="1" w:uiPriority="1" w:unhideWhenUsed="1"/>
-    <w:lsdException w:name="Body Text" w:semiHidden="1" w:unhideWhenUsed="1"/>
-    <w:lsdException w:name="Body Text Indent" w:semiHidden="1" w:unhideWhenUsed="1"/>
-    <w:lsdException w:name="List Continue" w:semiHidden="1" w:unhideWhenUsed="1"/>
-    <w:lsdException w:name="List Continue 2" w:semiHidden="1" w:unhideWhenUsed="1"/>
-    <w:lsdException w:name="List Continue 3" w:semiHidden="1" w:unhideWhenUsed="1"/>
-    <w:lsdException w:name="List Continue 4" w:semiHidden="1" w:unhideWhenUsed="1"/>
-    <w:lsdException w:name="List Continue 5" w:semiHidden="1" w:unhideWhenUsed="1"/>
-    <w:lsdException w:name="Message Header" w:semiHidden="1" w:unhideWhenUsed="1"/>
-    <w:lsdException w:name="Subtitle" w:uiPriority="11" w:qFormat="1"/>
-    <w:lsdException w:name="Salutation" w:semiHidden="1" w:unhideWhenUsed="1"/>
-    <w:lsdException w:name="Date" w:semiHidden="1" w:unhideWhenUsed="1"/>
-    <w:lsdException w:name="Body Text First Indent" w:semiHidden="1" w:unhideWhenUsed="1"/>
-    <w:lsdException w:name="Body Text First Indent 2" w:semiHidden="1" w:unhideWhenUsed="1"/>
-    <w:lsdException w:name="Note Heading" w:semiHidden="1" w:unhideWhenUsed="1"/>
-    <w:lsdException w:name="Body Text 2" w:semiHidden="1" w:unhideWhenUsed="1"/>
-    <w:lsdException w:name="Body Text 3" w:semiHidden="1" w:unhideWhenUsed="1"/>
-    <w:lsdException w:name="Body Text Indent 2" w:semiHidden="1" w:unhideWhenUsed="1"/>
-    <w:lsdException w:name="Body Text Indent 3" w:semiHidden="1" w:unhideWhenUsed="1"/>
-    <w:lsdException w:name="Block Text" w:semiHidden="1" w:unhideWhenUsed="1"/>
-    <w:lsdException w:name="Hyperlink" w:semiHidden="1" w:unhideWhenUsed="1"/>
-    <w:lsdException w:name="FollowedHyperlink" w:semiHidden="1" w:unhideWhenUsed="1"/>
-    <w:lsdException w:name="Strong" w:uiPriority="22" w:qFormat="1"/>
-    <w:lsdException w:name="Emphasis" w:uiPriority="20" w:qFormat="1"/>
-    <w:lsdException w:name="Document Map" w:semiHidden="1" w:unhideWhenUsed="1"/>
-    <w:lsdException w:name="Plain Text" w:semiHidden="1" w:unhideWhenUsed="1"/>
-    <w:lsdException w:name="E-mail Signature" w:semiHidden="1" w:unhideWhenUsed="1"/>
-    <w:lsdException w:name="HTML Top of Form" w:semiHidden="1" w:unhideWhenUsed="1"/>
-    <w:lsdException w:name="HTML Bottom of Form" w:semiHidden="1" w:unhideWhenUsed="1"/>
-    <w:lsdException w:name="Normal (Web)" w:semiHidden="1" w:unhideWhenUsed="1"/>
-    <w:lsdException w:name="HTML Acronym" w:semiHidden="1" w:unhideWhenUsed="1"/>
-    <w:lsdException w:name="HTML Address" w:semiHidden="1" w:unhideWhenUsed="1"/>
-    <w:lsdException w:name="HTML Cite" w:semiHidden="1" w:unhideWhenUsed="1"/>
-    <w:lsdException w:name="HTML Code" w:semiHidden="1" w:unhideWhenUsed="1"/>
-    <w:lsdException w:name="HTML Definition" w:semiHidden="1" w:unhideWhenUsed="1"/>
-    <w:lsdException w:name="HTML Keyboard" w:semiHidden="1" w:unhideWhenUsed="1"/>
-    <w:lsdException w:name="HTML Preformatted" w:semiHidden="1" w:unhideWhenUsed="1"/>
-    <w:lsdException w:name="HTML Sample" w:semiHidden="1" w:unhideWhenUsed="1"/>
-    <w:lsdException w:name="HTML Typewriter" w:semiHidden="1" w:unhideWhenUsed="1"/>
-    <w:lsdException w:name="HTML Variable" w:semiHidden="1" w:unhideWhenUsed="1"/>
-    <w:lsdException w:name="Normal Table" w:semiHidden="1" w:unhideWhenUsed="1"/>
-    <w:lsdException w:name="annotation subject" w:semiHidden="1" w:unhideWhenUsed="1"/>
-    <w:lsdException w:name="No List" w:semiHidden="1" w:unhideWhenUsed="1"/>
-    <w:lsdException w:name="Outline List 1" w:semiHidden="1" w:unhideWhenUsed="1"/>
-    <w:lsdException w:name="Outline List 2" w:semiHidden="1" w:unhideWhenUsed="1"/>
-    <w:lsdException w:name="Outline List 3" w:semiHidden="1" w:unhideWhenUsed="1"/>
-    <w:lsdException w:name="Table Simple 1" w:semiHidden="1" w:unhideWhenUsed="1"/>
-    <w:lsdException w:name="Table Simple 2" w:semiHidden="1" w:unhideWhenUsed="1"/>
-    <w:lsdException w:name="Table Simple 3" w:semiHidden="1" w:unhideWhenUsed="1"/>
-    <w:lsdException w:name="Table Classic 1" w:semiHidden="1" w:unhideWhenUsed="1"/>
-    <w:lsdException w:name="Table Classic 2" w:semiHidden="1" w:unhideWhenUsed="1"/>
-    <w:lsdException w:name="Table Classic 3" w:semiHidden="1" w:unhideWhenUsed="1"/>
-    <w:lsdException w:name="Table Classic 4" w:semiHidden="1" w:unhideWhenUsed="1"/>
-    <w:lsdException w:name="Table Colorful 1" w:semiHidden="1" w:unhideWhenUsed="1"/>
-    <w:lsdException w:name="Table Colorful 2" w:semiHidden="1" w:unhideWhenUsed="1"/>
-    <w:lsdException w:name="Table Colorful 3" w:semiHidden="1" w:unhideWhenUsed="1"/>
-    <w:lsdException w:name="Table Columns 1" w:semiHidden="1" w:unhideWhenUsed="1"/>
-    <w:lsdException w:name="Table Columns 2" w:semiHidden="1" w:unhideWhenUsed="1"/>
-    <w:lsdException w:name="Table Columns 3" w:semiHidden="1" w:unhideWhenUsed="1"/>
-    <w:lsdException w:name="Table Columns 4" w:semiHidden="1" w:unhideWhenUsed="1"/>
-    <w:lsdException w:name="Table Columns 5" w:semiHidden="1" w:unhideWhenUsed="1"/>
-    <w:lsdException w:name="Table Grid 1" w:semiHidden="1" w:unhideWhenUsed="1"/>
-    <w:lsdException w:name="Table Grid 2" w:semiHidden="1" w:unhideWhenUsed="1"/>
-    <w:lsdException w:name="Table Grid 3" w:semiHidden="1" w:unhideWhenUsed="1"/>
-    <w:lsdException w:name="Table Grid 4" w:semiHidden="1" w:unhideWhenUsed="1"/>
-    <w:lsdException w:name="Table Grid 5" w:semiHidden="1" w:unhideWhenUsed="1"/>
-    <w:lsdException w:name="Table Grid 6" w:semiHidden="1" w:unhideWhenUsed="1"/>
-    <w:lsdException w:name="Table Grid 7" w:semiHidden="1" w:unhideWhenUsed="1"/>
-    <w:lsdException w:name="Table Grid 8" w:semiHidden="1" w:unhideWhenUsed="1"/>
-    <w:lsdException w:name="Table List 1" w:semiHidden="1" w:unhideWhenUsed="1"/>
-    <w:lsdException w:name="Table List 2" w:semiHidden="1" w:unhideWhenUsed="1"/>
-    <w:lsdException w:name="Table List 3" w:semiHidden="1" w:unhideWhenUsed="1"/>
-    <w:lsdException w:name="Table List 4" w:semiHidden="1" w:unhideWhenUsed="1"/>
-    <w:lsdException w:name="Table List 5" w:semiHidden="1" w:unhideWhenUsed="1"/>
-    <w:lsdException w:name="Table List 6" w:semiHidden="1" w:unhideWhenUsed="1"/>
-    <w:lsdException w:name="Table List 7" w:semiHidden="1" w:unhideWhenUsed="1"/>
-    <w:lsdException w:name="Table List 8" w:semiHidden="1" w:unhideWhenUsed="1"/>
-    <w:lsdException w:name="Table 3D effects 1" w:semiHidden="1" w:unhideWhenUsed="1"/>
-    <w:lsdException w:name="Table 3D effects 2" w:semiHidden="1" w:unhideWhenUsed="1"/>
-    <w:lsdException w:name="Table 3D effects 3" w:semiHidden="1" w:unhideWhenUsed="1"/>
-    <w:lsdException w:name="Table Contemporary" w:semiHidden="1" w:unhideWhenUsed="1"/>
-    <w:lsdException w:name="Table Elegant" w:semiHidden="1" w:unhideWhenUsed="1"/>
-    <w:lsdException w:name="Table Professional" w:semiHidden="1" w:unhideWhenUsed="1"/>
-    <w:lsdException w:name="Table Subtle 1" w:semiHidden="1" w:unhideWhenUsed="1"/>
-    <w:lsdException w:name="Table Subtle 2" w:semiHidden="1" w:unhideWhenUsed="1"/>
-    <w:lsdException w:name="Table Web 1" w:semiHidden="1" w:unhideWhenUsed="1"/>
-    <w:lsdException w:name="Table Web 2" w:semiHidden="1" w:unhideWhenUsed="1"/>
-    <w:lsdException w:name="Table Web 3" w:semiHidden="1" w:unhideWhenUsed="1"/>
-    <w:lsdException w:name="Balloon Text" w:semiHidden="1" w:unhideWhenUsed="1"/>
-    <w:lsdException w:name="Table Grid" w:uiPriority="39"/>
-    <w:lsdException w:name="Table Theme" w:semiHidden="1" w:unhideWhenUsed="1"/>
-    <w:lsdException w:name="Placeholder Text" w:semiHidden="1"/>
-    <w:lsdException w:name="No Spacing" w:uiPriority="1" w:qFormat="1"/>
-    <w:lsdException w:name="Light Shading" w:uiPriority="60"/>
-    <w:lsdException w:name="Light List" w:uiPriority="61"/>
-    <w:lsdException w:name="Light Grid" w:uiPriority="62"/>
-    <w:lsdException w:name="Medium Shading 1" w:uiPriority="63"/>
-    <w:lsdException w:name="Medium Shading 2" w:uiPriority="64"/>
-    <w:lsdException w:name="Medium List 1" w:uiPriority="65"/>
-    <w:lsdException w:name="Medium List 2" w:uiPriority="66"/>
-    <w:lsdException w:name="Medium Grid 1" w:uiPriority="67"/>
-    <w:lsdException w:name="Medium Grid 2" w:uiPriority="68"/>
-    <w:lsdException w:name="Medium Grid 3" w:uiPriority="69"/>
-    <w:lsdException w:name="Dark List" w:uiPriority="70"/>
-    <w:lsdException w:name="Colorful Shading" w:uiPriority="71"/>
-    <w:lsdException w:name="Colorful List" w:uiPriority="72"/>
-    <w:lsdException w:name="Colorful Grid" w:uiPriority="73"/>
-    <w:lsdException w:name="Light Shading Accent 1" w:uiPriority="60"/>
-    <w:lsdException w:name="Light List Accent 1" w:uiPriority="61"/>
-    <w:lsdException w:name="Light Grid Accent 1" w:uiPriority="62"/>
-    <w:lsdException w:name="Medium Shading 1 Accent 1" w:uiPriority="63"/>
-    <w:lsdException w:name="Medium Shading 2 Accent 1" w:uiPriority="64"/>
-    <w:lsdException w:name="Medium List 1 Accent 1" w:uiPriority="65"/>
-    <w:lsdException w:name="Revision" w:semiHidden="1"/>
-    <w:lsdException w:name="List Paragraph" w:uiPriority="34" w:qFormat="1"/>
-    <w:lsdException w:name="Quote" w:uiPriority="29" w:qFormat="1"/>
-    <w:lsdException w:name="Intense Quote" w:uiPriority="30" w:qFormat="1"/>
-    <w:lsdException w:name="Medium List 2 Accent 1" w:uiPriority="66"/>
-    <w:lsdException w:name="Medium Grid 1 Accent 1" w:uiPriority="67"/>
-    <w:lsdException w:name="Medium Grid 2 Accent 1" w:uiPriority="68"/>
-    <w:lsdException w:name="Medium Grid 3 Accent 1" w:uiPriority="69"/>
-    <w:lsdException w:name="Dark List Accent 1" w:uiPriority="70"/>
-    <w:lsdException w:name="Colorful Shading Accent 1" w:uiPriority="71"/>
-    <w:lsdException w:name="Colorful List Accent 1" w:uiPriority="72"/>
-    <w:lsdException w:name="Colorful Grid Accent 1" w:uiPriority="73"/>
-    <w:lsdException w:name="Light Shading Accent 2" w:uiPriority="60"/>
-    <w:lsdException w:name="Light List Accent 2" w:uiPriority="61"/>
-    <w:lsdException w:name="Light Grid Accent 2" w:uiPriority="62"/>
-    <w:lsdException w:name="Medium Shading 1 Accent 2" w:uiPriority="63"/>
-    <w:lsdException w:name="Medium Shading 2 Accent 2" w:uiPriority="64"/>
-    <w:lsdException w:name="Medium List 1 Accent 2" w:uiPriority="65"/>
-    <w:lsdException w:name="Medium List 2 Accent 2" w:uiPriority="66"/>
-    <w:lsdException w:name="Medium Grid 1 Accent 2" w:uiPriority="67"/>
-    <w:lsdException w:name="Medium Grid 2 Accent 2" w:uiPriority="68"/>
-    <w:lsdException w:name="Medium Grid 3 Accent 2" w:uiPriority="69"/>
-    <w:lsdException w:name="Dark List Accent 2" w:uiPriority="70"/>
-    <w:lsdException w:name="Colorful Shading Accent 2" w:uiPriority="71"/>
-    <w:lsdException w:name="Colorful List Accent 2" w:uiPriority="72"/>
-    <w:lsdException w:name="Colorful Grid Accent 2" w:uiPriority="73"/>
-    <w:lsdException w:name="Light Shading Accent 3" w:uiPriority="60"/>
-    <w:lsdException w:name="Light List Accent 3" w:uiPriority="61"/>
-    <w:lsdException w:name="Light Grid Accent 3" w:uiPriority="62"/>
-    <w:lsdException w:name="Medium Shading 1 Accent 3" w:uiPriority="63"/>
-    <w:lsdException w:name="Medium Shading 2 Accent 3" w:uiPriority="64"/>
-    <w:lsdException w:name="Medium List 1 Accent 3" w:uiPriority="65"/>
-    <w:lsdException w:name="Medium List 2 Accent 3" w:uiPriority="66"/>
-    <w:lsdException w:name="Medium Grid 1 Accent 3" w:uiPriority="67"/>
-    <w:lsdException w:name="Medium Grid 2 Accent 3" w:uiPriority="68"/>
-    <w:lsdException w:name="Medium Grid 3 Accent 3" w:uiPriority="69"/>
-    <w:lsdException w:name="Dark List Accent 3" w:uiPriority="70"/>
-    <w:lsdException w:name="Colorful Shading Accent 3" w:uiPriority="71"/>
-    <w:lsdException w:name="Colorful List Accent 3" w:uiPriority="72"/>
-    <w:lsdException w:name="Colorful Grid Accent 3" w:uiPriority="73"/>
-    <w:lsdException w:name="Light Shading Accent 4" w:uiPriority="60"/>
-    <w:lsdException w:name="Light List Accent 4" w:uiPriority="61"/>
-    <w:lsdException w:name="Light Grid Accent 4" w:uiPriority="62"/>
-    <w:lsdException w:name="Medium Shading 1 Accent 4" w:uiPriority="63"/>
-    <w:lsdException w:name="Medium Shading 2 Accent 4" w:uiPriority="64"/>
-    <w:lsdException w:name="Medium List 1 Accent 4" w:uiPriority="65"/>
-    <w:lsdException w:name="Medium List 2 Accent 4" w:uiPriority="66"/>
-    <w:lsdException w:name="Medium Grid 1 Accent 4" w:uiPriority="67"/>
-    <w:lsdException w:name="Medium Grid 2 Accent 4" w:uiPriority="68"/>
-    <w:lsdException w:name="Medium Grid 3 Accent 4" w:uiPriority="69"/>
-    <w:lsdException w:name="Dark List Accent 4" w:uiPriority="70"/>
-    <w:lsdException w:name="Colorful Shading Accent 4" w:uiPriority="71"/>
-    <w:lsdException w:name="Colorful List Accent 4" w:uiPriority="72"/>
-    <w:lsdException w:name="Colorful Grid Accent 4" w:uiPriority="73"/>
-    <w:lsdException w:name="Light Shading Accent 5" w:uiPriority="60"/>
-    <w:lsdException w:name="Light List Accent 5" w:uiPriority="61"/>
-    <w:lsdException w:name="Light Grid Accent 5" w:uiPriority="62"/>
-    <w:lsdException w:name="Medium Shading 1 Accent 5" w:uiPriority="63"/>
-    <w:lsdException w:name="Medium Shading 2 Accent 5" w:uiPriority="64"/>
-    <w:lsdException w:name="Medium List 1 Accent 5" w:uiPriority="65"/>
-    <w:lsdException w:name="Medium List 2 Accent 5" w:uiPriority="66"/>
-    <w:lsdException w:name="Medium Grid 1 Accent 5" w:uiPriority="67"/>
-    <w:lsdException w:name="Medium Grid 2 Accent 5" w:uiPriority="68"/>
-    <w:lsdException w:name="Medium Grid 3 Accent 5" w:uiPriority="69"/>
-    <w:lsdException w:name="Dark List Accent 5" w:uiPriority="70"/>
-    <w:lsdException w:name="Colorful Shading Accent 5" w:uiPriority="71"/>
-    <w:lsdException w:name="Colorful List Accent 5" w:uiPriority="72"/>
-    <w:lsdException w:name="Colorful Grid Accent 5" w:uiPriority="73"/>
-    <w:lsdException w:name="Light Shading Accent 6" w:uiPriority="60"/>
-    <w:lsdException w:name="Light List Accent 6" w:uiPriority="61"/>
-    <w:lsdException w:name="Light Grid Accent 6" w:uiPriority="62"/>
-    <w:lsdException w:name="Medium Shading 1 Accent 6" w:uiPriority="63"/>
-    <w:lsdException w:name="Medium Shading 2 Accent 6" w:uiPriority="64"/>
-    <w:lsdException w:name="Medium List 1 Accent 6" w:uiPriority="65"/>
-    <w:lsdException w:name="Medium List 2 Accent 6" w:uiPriority="66"/>
-    <w:lsdException w:name="Medium Grid 1 Accent 6" w:uiPriority="67"/>
-    <w:lsdException w:name="Medium Grid 2 Accent 6" w:uiPriority="68"/>
-    <w:lsdException w:name="Medium Grid 3 Accent 6" w:uiPriority="69"/>
-    <w:lsdException w:name="Dark List Accent 6" w:uiPriority="70"/>
-    <w:lsdException w:name="Colorful Shading Accent 6" w:uiPriority="71"/>
-    <w:lsdException w:name="Colorful List Accent 6" w:uiPriority="72"/>
-    <w:lsdException w:name="Colorful Grid Accent 6" w:uiPriority="73"/>
-    <w:lsdException w:name="Subtle Emphasis" w:uiPriority="19" w:qFormat="1"/>
-    <w:lsdException w:name="Intense Emphasis" w:uiPriority="21" w:qFormat="1"/>
-    <w:lsdException w:name="Subtle Reference" w:uiPriority="31" w:qFormat="1"/>
-    <w:lsdException w:name="Intense Reference" w:uiPriority="32" w:qFormat="1"/>
-    <w:lsdException w:name="Book Title" w:uiPriority="33" w:qFormat="1"/>
-    <w:lsdException w:name="Bibliography" w:semiHidden="1" w:uiPriority="37" w:unhideWhenUsed="1"/>
-    <w:lsdException w:name="TOC Heading" w:semiHidden="1" w:uiPriority="39" w:unhideWhenUsed="1" w:qFormat="1"/>
-    <w:lsdException w:name="Plain Table 1" w:uiPriority="41"/>
-    <w:lsdException w:name="Plain Table 2" w:uiPriority="42"/>
-    <w:lsdException w:name="Plain Table 3" w:uiPriority="43"/>
-    <w:lsdException w:name="Plain Table 4" w:uiPriority="44"/>
-    <w:lsdException w:name="Plain Table 5" w:uiPriority="45"/>
-    <w:lsdException w:name="Grid Table Light" w:uiPriority="40"/>
-    <w:lsdException w:name="Grid Table 1 Light" w:uiPriority="46"/>
-    <w:lsdException w:name="Grid Table 2" w:uiPriority="47"/>
-    <w:lsdException w:name="Grid Table 3" w:uiPriority="48"/>
-    <w:lsdException w:name="Grid Table 4" w:uiPriority="49"/>
-    <w:lsdException w:name="Grid Table 5 Dark" w:uiPriority="50"/>
-    <w:lsdException w:name="Grid Table 6 Colorful" w:uiPriority="51"/>
-    <w:lsdException w:name="Grid Table 7 Colorful" w:uiPriority="52"/>
-    <w:lsdException w:name="Grid Table 1 Light Accent 1" w:uiPriority="46"/>
-    <w:lsdException w:name="Grid Table 2 Accent 1" w:uiPriority="47"/>
-    <w:lsdException w:name="Grid Table 3 Accent 1" w:uiPriority="48"/>
-    <w:lsdException w:name="Grid Table 4 Accent 1" w:uiPriority="49"/>
-    <w:lsdException w:name="Grid Table 5 Dark Accent 1" w:uiPriority="50"/>
-    <w:lsdException w:name="Grid Table 6 Colorful Accent 1" w:uiPriority="51"/>
-    <w:lsdException w:name="Grid Table 7 Colorful Accent 1" w:uiPriority="52"/>
-    <w:lsdException w:name="Grid Table 1 Light Accent 2" w:uiPriority="46"/>
-    <w:lsdException w:name="Grid Table 2 Accent 2" w:uiPriority="47"/>
-    <w:lsdException w:name="Grid Table 3 Accent 2" w:uiPriority="48"/>
-    <w:lsdException w:name="Grid Table 4 Accent 2" w:uiPriority="49"/>
-    <w:lsdException w:name="Grid Table 5 Dark Accent 2" w:uiPriority="50"/>
-    <w:lsdException w:name="Grid Table 6 Colorful Accent 2" w:uiPriority="51"/>
-    <w:lsdException w:name="Grid Table 7 Colorful Accent 2" w:uiPriority="52"/>
-    <w:lsdException w:name="Grid Table 1 Light Accent 3" w:uiPriority="46"/>
-    <w:lsdException w:name="Grid Table 2 Accent 3" w:uiPriority="47"/>
-    <w:lsdException w:name="Grid Table 3 Accent 3" w:uiPriority="48"/>
-    <w:lsdException w:name="Grid Table 4 Accent 3" w:uiPriority="49"/>
-    <w:lsdException w:name="Grid Table 5 Dark Accent 3" w:uiPriority="50"/>
-    <w:lsdException w:name="Grid Table 6 Colorful Accent 3" w:uiPriority="51"/>
-    <w:lsdException w:name="Grid Table 7 Colorful Accent 3" w:uiPriority="52"/>
-    <w:lsdException w:name="Grid Table 1 Light Accent 4" w:uiPriority="46"/>
-    <w:lsdException w:name="Grid Table 2 Accent 4" w:uiPriority="47"/>
-    <w:lsdException w:name="Grid Table 3 Accent 4" w:uiPriority="48"/>
-    <w:lsdException w:name="Grid Table 4 Accent 4" w:uiPriority="49"/>
-    <w:lsdException w:name="Grid Table 5 Dark Accent 4" w:uiPriority="50"/>
-    <w:lsdException w:name="Grid Table 6 Colorful Accent 4" w:uiPriority="51"/>
-    <w:lsdException w:name="Grid Table 7 Colorful Accent 4" w:uiPriority="52"/>
-    <w:lsdException w:name="Grid Table 1 Light Accent 5" w:uiPriority="46"/>
-    <w:lsdException w:name="Grid Table 2 Accent 5" w:uiPriority="47"/>
-    <w:lsdException w:name="Grid Table 3 Accent 5" w:uiPriority="48"/>
-    <w:lsdException w:name="Grid Table 4 Accent 5" w:uiPriority="49"/>
-    <w:lsdException w:name="Grid Table 5 Dark Accent 5" w:uiPriority="50"/>
-    <w:lsdException w:name="Grid Table 6 Colorful Accent 5" w:uiPriority="51"/>
-    <w:lsdException w:name="Grid Table 7 Colorful Accent 5" w:uiPriority="52"/>
-    <w:lsdException w:name="Grid Table 1 Light Accent 6" w:uiPriority="46"/>
-    <w:lsdException w:name="Grid Table 2 Accent 6" w:uiPriority="47"/>
-    <w:lsdException w:name="Grid Table 3 Accent 6" w:uiPriority="48"/>
-    <w:lsdException w:name="Grid Table 4 Accent 6" w:uiPriority="49"/>
-    <w:lsdException w:name="Grid Table 5 Dark Accent 6" w:uiPriority="50"/>
-    <w:lsdException w:name="Grid Table 6 Colorful Accent 6" w:uiPriority="51"/>
-    <w:lsdException w:name="Grid Table 7 Colorful Accent 6" w:uiPriority="52"/>
-    <w:lsdException w:name="List Table 1 Light" w:uiPriority="46"/>
-    <w:lsdException w:name="List Table 2" w:uiPriority="47"/>
-    <w:lsdException w:name="List Table 3" w:uiPriority="48"/>
-    <w:lsdException w:name="List Table 4" w:uiPriority="49"/>
-    <w:lsdException w:name="List Table 5 Dark" w:uiPriority="50"/>
-    <w:lsdException w:name="List Table 6 Colorful" w:uiPriority="51"/>
-    <w:lsdException w:name="List Table 7 Colorful" w:uiPriority="52"/>
-    <w:lsdException w:name="List Table 1 Light Accent 1" w:uiPriority="46"/>
-    <w:lsdException w:name="List Table 2 Accent 1" w:uiPriority="47"/>
-    <w:lsdException w:name="List Table 3 Accent 1" w:uiPriority="48"/>
-    <w:lsdException w:name="List Table 4 Accent 1" w:uiPriority="49"/>
-    <w:lsdException w:name="List Table 5 Dark Accent 1" w:uiPriority="50"/>
-    <w:lsdException w:name="List Table 6 Colorful Accent 1" w:uiPriority="51"/>
-    <w:lsdException w:name="List Table 7 Colorful Accent 1" w:uiPriority="52"/>
-    <w:lsdException w:name="List Table 1 Light Accent 2" w:uiPriority="46"/>
-    <w:lsdException w:name="List Table 2 Accent 2" w:uiPriority="47"/>
-    <w:lsdException w:name="List Table 3 Accent 2" w:uiPriority="48"/>
-    <w:lsdException w:name="List Table 4 Accent 2" w:uiPriority="49"/>
-    <w:lsdException w:name="List Table 5 Dark Accent 2" w:uiPriority="50"/>
-    <w:lsdException w:name="List Table 6 Colorful Accent 2" w:uiPriority="51"/>
-    <w:lsdException w:name="List Table 7 Colorful Accent 2" w:uiPriority="52"/>
-    <w:lsdException w:name="List Table 1 Light Accent 3" w:uiPriority="46"/>
-    <w:lsdException w:name="List Table 2 Accent 3" w:uiPriority="47"/>
-    <w:lsdException w:name="List Table 3 Accent 3" w:uiPriority="48"/>
-    <w:lsdException w:name="List Table 4 Accent 3" w:uiPriority="49"/>
-    <w:lsdException w:name="List Table 5 Dark Accent 3" w:uiPriority="50"/>
-    <w:lsdException w:name="List Table 6 Colorful Accent 3" w:uiPriority="51"/>
-    <w:lsdException w:name="List Table 7 Colorful Accent 3" w:uiPriority="52"/>
-    <w:lsdException w:name="List Table 1 Light Accent 4" w:uiPriority="46"/>
-    <w:lsdException w:name="List Table 2 Accent 4" w:uiPriority="47"/>
-    <w:lsdException w:name="List Table 3 Accent 4" w:uiPriority="48"/>
-    <w:lsdException w:name="List Table 4 Accent 4" w:uiPriority="49"/>
-    <w:lsdException w:name="List Table 5 Dark Accent 4" w:uiPriority="50"/>
-    <w:lsdException w:name="List Table 6 Colorful Accent 4" w:uiPriority="51"/>
-    <w:lsdException w:name="List Table 7 Colorful Accent 4" w:uiPriority="52"/>
-    <w:lsdException w:name="List Table 1 Light Accent 5" w:uiPriority="46"/>
-    <w:lsdException w:name="List Table 2 Accent 5" w:uiPriority="47"/>
-    <w:lsdException w:name="List Table 3 Accent 5" w:uiPriority="48"/>
-    <w:lsdException w:name="List Table 4 Accent 5" w:uiPriority="49"/>
-    <w:lsdException w:name="List Table 5 Dark Accent 5" w:uiPriority="50"/>
-    <w:lsdException w:name="List Table 6 Colorful Accent 5" w:uiPriority="51"/>
-    <w:lsdException w:name="List Table 7 Colorful Accent 5" w:uiPriority="52"/>
-    <w:lsdException w:name="List Table 1 Light Accent 6" w:uiPriority="46"/>
-    <w:lsdException w:name="List Table 2 Accent 6" w:uiPriority="47"/>
-    <w:lsdException w:name="List Table 3 Accent 6" w:uiPriority="48"/>
-    <w:lsdException w:name="List Table 4 Accent 6" w:uiPriority="49"/>
-    <w:lsdException w:name="List Table 5 Dark Accent 6" w:uiPriority="50"/>
-    <w:lsdException w:name="List Table 6 Colorful Accent 6" w:uiPriority="51"/>
-    <w:lsdException w:name="List Table 7 Colorful Accent 6" w:uiPriority="52"/>
+  <w:latentStyles w:defLockedState="0" w:defUIPriority="99" w:defSemiHidden="1" w:defUnhideWhenUsed="1" w:defQFormat="0" w:count="267">
+    <w:lsdException w:name="Normal" w:semiHidden="0" w:uiPriority="0" w:unhideWhenUsed="0" w:qFormat="1"/>
+    <w:lsdException w:name="heading 1" w:semiHidden="0" w:uiPriority="9" w:unhideWhenUsed="0" w:qFormat="1"/>
+    <w:lsdException w:name="heading 2" w:uiPriority="9" w:qFormat="1"/>
+    <w:lsdException w:name="heading 3" w:uiPriority="9" w:qFormat="1"/>
+    <w:lsdException w:name="heading 4" w:uiPriority="9" w:qFormat="1"/>
+    <w:lsdException w:name="heading 5" w:uiPriority="9" w:qFormat="1"/>
+    <w:lsdException w:name="heading 6" w:uiPriority="9" w:qFormat="1"/>
+    <w:lsdException w:name="heading 7" w:uiPriority="9" w:qFormat="1"/>
+    <w:lsdException w:name="heading 8" w:uiPriority="9" w:qFormat="1"/>
+    <w:lsdException w:name="heading 9" w:uiPriority="9" w:qFormat="1"/>
+    <w:lsdException w:name="toc 1" w:uiPriority="39"/>
+    <w:lsdException w:name="toc 2" w:uiPriority="39"/>
+    <w:lsdException w:name="toc 3" w:uiPriority="39"/>
+    <w:lsdException w:name="toc 4" w:uiPriority="39"/>
+    <w:lsdException w:name="toc 5" w:uiPriority="39"/>
+    <w:lsdException w:name="toc 6" w:uiPriority="39"/>
+    <w:lsdException w:name="toc 7" w:uiPriority="39"/>
+    <w:lsdException w:name="toc 8" w:uiPriority="39"/>
+    <w:lsdException w:name="toc 9" w:uiPriority="39"/>
+    <w:lsdException w:name="caption" w:uiPriority="35" w:qFormat="1"/>
+    <w:lsdException w:name="Title" w:semiHidden="0" w:uiPriority="10" w:unhideWhenUsed="0" w:qFormat="1"/>
+    <w:lsdException w:name="Default Paragraph Font" w:uiPriority="1"/>
+    <w:lsdException w:name="Body Text Indent" w:uiPriority="0"/>
+    <w:lsdException w:name="Subtitle" w:semiHidden="0" w:uiPriority="11" w:unhideWhenUsed="0" w:qFormat="1"/>
+    <w:lsdException w:name="Strong" w:semiHidden="0" w:uiPriority="22" w:unhideWhenUsed="0" w:qFormat="1"/>
+    <w:lsdException w:name="Emphasis" w:semiHidden="0" w:uiPriority="20" w:unhideWhenUsed="0" w:qFormat="1"/>
+    <w:lsdException w:name="Table Grid" w:semiHidden="0" w:uiPriority="39" w:unhideWhenUsed="0"/>
+    <w:lsdException w:name="Placeholder Text" w:unhideWhenUsed="0"/>
+    <w:lsdException w:name="No Spacing" w:semiHidden="0" w:uiPriority="1" w:unhideWhenUsed="0" w:qFormat="1"/>
+    <w:lsdException w:name="Light Shading" w:semiHidden="0" w:uiPriority="60" w:unhideWhenUsed="0"/>
+    <w:lsdException w:name="Light List" w:semiHidden="0" w:uiPriority="61" w:unhideWhenUsed="0"/>
+    <w:lsdException w:name="Light Grid" w:semiHidden="0" w:uiPriority="62" w:unhideWhenUsed="0"/>
+    <w:lsdException w:name="Medium Shading 1" w:semiHidden="0" w:uiPriority="63" w:unhideWhenUsed="0"/>
+    <w:lsdException w:name="Medium Shading 2" w:semiHidden="0" w:uiPriority="64" w:unhideWhenUsed="0"/>
+    <w:lsdException w:name="Medium List 1" w:semiHidden="0" w:uiPriority="65" w:unhideWhenUsed="0"/>
+    <w:lsdException w:name="Medium List 2" w:semiHidden="0" w:uiPriority="66" w:unhideWhenUsed="0"/>
+    <w:lsdException w:name="Medium Grid 1" w:semiHidden="0" w:uiPriority="67" w:unhideWhenUsed="0"/>
+    <w:lsdException w:name="Medium Grid 2" w:semiHidden="0" w:uiPriority="68" w:unhideWhenUsed="0"/>
+    <w:lsdException w:name="Medium Grid 3" w:semiHidden="0" w:uiPriority="69" w:unhideWhenUsed="0"/>
+    <w:lsdException w:name="Dark List" w:semiHidden="0" w:uiPriority="70" w:unhideWhenUsed="0"/>
+    <w:lsdException w:name="Colorful Shading" w:semiHidden="0" w:uiPriority="71" w:unhideWhenUsed="0"/>
+    <w:lsdException w:name="Colorful List" w:semiHidden="0" w:uiPriority="72" w:unhideWhenUsed="0"/>
+    <w:lsdException w:name="Colorful Grid" w:semiHidden="0" w:uiPriority="73" w:unhideWhenUsed="0"/>
+    <w:lsdException w:name="Light Shading Accent 1" w:semiHidden="0" w:uiPriority="60" w:unhideWhenUsed="0"/>
+    <w:lsdException w:name="Light List Accent 1" w:semiHidden="0" w:uiPriority="61" w:unhideWhenUsed="0"/>
+    <w:lsdException w:name="Light Grid Accent 1" w:semiHidden="0" w:uiPriority="62" w:unhideWhenUsed="0"/>
+    <w:lsdException w:name="Medium Shading 1 Accent 1" w:semiHidden="0" w:uiPriority="63" w:unhideWhenUsed="0"/>
+    <w:lsdException w:name="Medium Shading 2 Accent 1" w:semiHidden="0" w:uiPriority="64" w:unhideWhenUsed="0"/>
+    <w:lsdException w:name="Medium List 1 Accent 1" w:semiHidden="0" w:uiPriority="65" w:unhideWhenUsed="0"/>
+    <w:lsdException w:name="Revision" w:unhideWhenUsed="0"/>
+    <w:lsdException w:name="List Paragraph" w:semiHidden="0" w:uiPriority="34" w:unhideWhenUsed="0" w:qFormat="1"/>
+    <w:lsdException w:name="Quote" w:semiHidden="0" w:uiPriority="29" w:unhideWhenUsed="0" w:qFormat="1"/>
+    <w:lsdException w:name="Intense Quote" w:semiHidden="0" w:uiPriority="30" w:unhideWhenUsed="0" w:qFormat="1"/>
+    <w:lsdException w:name="Medium List 2 Accent 1" w:semiHidden="0" w:uiPriority="66" w:unhideWhenUsed="0"/>
+    <w:lsdException w:name="Medium Grid 1 Accent 1" w:semiHidden="0" w:uiPriority="67" w:unhideWhenUsed="0"/>
+    <w:lsdException w:name="Medium Grid 2 Accent 1" w:semiHidden="0" w:uiPriority="68" w:unhideWhenUsed="0"/>
+    <w:lsdException w:name="Medium Grid 3 Accent 1" w:semiHidden="0" w:uiPriority="69" w:unhideWhenUsed="0"/>
+    <w:lsdException w:name="Dark List Accent 1" w:semiHidden="0" w:uiPriority="70" w:unhideWhenUsed="0"/>
+    <w:lsdException w:name="Colorful Shading Accent 1" w:semiHidden="0" w:uiPriority="71" w:unhideWhenUsed="0"/>
+    <w:lsdException w:name="Colorful List Accent 1" w:semiHidden="0" w:uiPriority="72" w:unhideWhenUsed="0"/>
+    <w:lsdException w:name="Colorful Grid Accent 1" w:semiHidden="0" w:uiPriority="73" w:unhideWhenUsed="0"/>
+    <w:lsdException w:name="Light Shading Accent 2" w:semiHidden="0" w:uiPriority="60" w:unhideWhenUsed="0"/>
+    <w:lsdException w:name="Light List Accent 2" w:semiHidden="0" w:uiPriority="61" w:unhideWhenUsed="0"/>
+    <w:lsdException w:name="Light Grid Accent 2" w:semiHidden="0" w:uiPriority="62" w:unhideWhenUsed="0"/>
+    <w:lsdException w:name="Medium Shading 1 Accent 2" w:semiHidden="0" w:uiPriority="63" w:unhideWhenUsed="0"/>
+    <w:lsdException w:name="Medium Shading 2 Accent 2" w:semiHidden="0" w:uiPriority="64" w:unhideWhenUsed="0"/>
+    <w:lsdException w:name="Medium List 1 Accent 2" w:semiHidden="0" w:uiPriority="65" w:unhideWhenUsed="0"/>
+    <w:lsdException w:name="Medium List 2 Accent 2" w:semiHidden="0" w:uiPriority="66" w:unhideWhenUsed="0"/>
+    <w:lsdException w:name="Medium Grid 1 Accent 2" w:semiHidden="0" w:uiPriority="67" w:unhideWhenUsed="0"/>
+    <w:lsdException w:name="Medium Grid 2 Accent 2" w:semiHidden="0" w:uiPriority="68" w:unhideWhenUsed="0"/>
+    <w:lsdException w:name="Medium Grid 3 Accent 2" w:semiHidden="0" w:uiPriority="69" w:unhideWhenUsed="0"/>
+    <w:lsdException w:name="Dark List Accent 2" w:semiHidden="0" w:uiPriority="70" w:unhideWhenUsed="0"/>
+    <w:lsdException w:name="Colorful Shading Accent 2" w:semiHidden="0" w:uiPriority="71" w:unhideWhenUsed="0"/>
+    <w:lsdException w:name="Colorful List Accent 2" w:semiHidden="0" w:uiPriority="72" w:unhideWhenUsed="0"/>
+    <w:lsdException w:name="Colorful Grid Accent 2" w:semiHidden="0" w:uiPriority="73" w:unhideWhenUsed="0"/>
+    <w:lsdException w:name="Light Shading Accent 3" w:semiHidden="0" w:uiPriority="60" w:unhideWhenUsed="0"/>
+    <w:lsdException w:name="Light List Accent 3" w:semiHidden="0" w:uiPriority="61" w:unhideWhenUsed="0"/>
+    <w:lsdException w:name="Light Grid Accent 3" w:semiHidden="0" w:uiPriority="62" w:unhideWhenUsed="0"/>
+    <w:lsdException w:name="Medium Shading 1 Accent 3" w:semiHidden="0" w:uiPriority="63" w:unhideWhenUsed="0"/>
+    <w:lsdException w:name="Medium Shading 2 Accent 3" w:semiHidden="0" w:uiPriority="64" w:unhideWhenUsed="0"/>
+    <w:lsdException w:name="Medium List 1 Accent 3" w:semiHidden="0" w:uiPriority="65" w:unhideWhenUsed="0"/>
+    <w:lsdException w:name="Medium List 2 Accent 3" w:semiHidden="0" w:uiPriority="66" w:unhideWhenUsed="0"/>
+    <w:lsdException w:name="Medium Grid 1 Accent 3" w:semiHidden="0" w:uiPriority="67" w:unhideWhenUsed="0"/>
+    <w:lsdException w:name="Medium Grid 2 Accent 3" w:semiHidden="0" w:uiPriority="68" w:unhideWhenUsed="0"/>
+    <w:lsdException w:name="Medium Grid 3 Accent 3" w:semiHidden="0" w:uiPriority="69" w:unhideWhenUsed="0"/>
+    <w:lsdException w:name="Dark List Accent 3" w:semiHidden="0" w:uiPriority="70" w:unhideWhenUsed="0"/>
+    <w:lsdException w:name="Colorful Shading Accent 3" w:semiHidden="0" w:uiPriority="71" w:unhideWhenUsed="0"/>
+    <w:lsdException w:name="Colorful List Accent 3" w:semiHidden="0" w:uiPriority="72" w:unhideWhenUsed="0"/>
+    <w:lsdException w:name="Colorful Grid Accent 3" w:semiHidden="0" w:uiPriority="73" w:unhideWhenUsed="0"/>
+    <w:lsdException w:name="Light Shading Accent 4" w:semiHidden="0" w:uiPriority="60" w:unhideWhenUsed="0"/>
+    <w:lsdException w:name="Light List Accent 4" w:semiHidden="0" w:uiPriority="61" w:unhideWhenUsed="0"/>
+    <w:lsdException w:name="Light Grid Accent 4" w:semiHidden="0" w:uiPriority="62" w:unhideWhenUsed="0"/>
+    <w:lsdException w:name="Medium Shading 1 Accent 4" w:semiHidden="0" w:uiPriority="63" w:unhideWhenUsed="0"/>
+    <w:lsdException w:name="Medium Shading 2 Accent 4" w:semiHidden="0" w:uiPriority="64" w:unhideWhenUsed="0"/>
+    <w:lsdException w:name="Medium List 1 Accent 4" w:semiHidden="0" w:uiPriority="65" w:unhideWhenUsed="0"/>
+    <w:lsdException w:name="Medium List 2 Accent 4" w:semiHidden="0" w:uiPriority="66" w:unhideWhenUsed="0"/>
+    <w:lsdException w:name="Medium Grid 1 Accent 4" w:semiHidden="0" w:uiPriority="67" w:unhideWhenUsed="0"/>
+    <w:lsdException w:name="Medium Grid 2 Accent 4" w:semiHidden="0" w:uiPriority="68" w:unhideWhenUsed="0"/>
+    <w:lsdException w:name="Medium Grid 3 Accent 4" w:semiHidden="0" w:uiPriority="69" w:unhideWhenUsed="0"/>
+    <w:lsdException w:name="Dark List Accent 4" w:semiHidden="0" w:uiPriority="70" w:unhideWhenUsed="0"/>
+    <w:lsdException w:name="Colorful Shading Accent 4" w:semiHidden="0" w:uiPriority="71" w:unhideWhenUsed="0"/>
+    <w:lsdException w:name="Colorful List Accent 4" w:semiHidden="0" w:uiPriority="72" w:unhideWhenUsed="0"/>
+    <w:lsdException w:name="Colorful Grid Accent 4" w:semiHidden="0" w:uiPriority="73" w:unhideWhenUsed="0"/>
+    <w:lsdException w:name="Light Shading Accent 5" w:semiHidden="0" w:uiPriority="60" w:unhideWhenUsed="0"/>
+    <w:lsdException w:name="Light List Accent 5" w:semiHidden="0" w:uiPriority="61" w:unhideWhenUsed="0"/>
+    <w:lsdException w:name="Light Grid Accent 5" w:semiHidden="0" w:uiPriority="62" w:unhideWhenUsed="0"/>
+    <w:lsdException w:name="Medium Shading 1 Accent 5" w:semiHidden="0" w:uiPriority="63" w:unhideWhenUsed="0"/>
+    <w:lsdException w:name="Medium Shading 2 Accent 5" w:semiHidden="0" w:uiPriority="64" w:unhideWhenUsed="0"/>
+    <w:lsdException w:name="Medium List 1 Accent 5" w:semiHidden="0" w:uiPriority="65" w:unhideWhenUsed="0"/>
+    <w:lsdException w:name="Medium List 2 Accent 5" w:semiHidden="0" w:uiPriority="66" w:unhideWhenUsed="0"/>
+    <w:lsdException w:name="Medium Grid 1 Accent 5" w:semiHidden="0" w:uiPriority="67" w:unhideWhenUsed="0"/>
+    <w:lsdException w:name="Medium Grid 2 Accent 5" w:semiHidden="0" w:uiPriority="68" w:unhideWhenUsed="0"/>
+    <w:lsdException w:name="Medium Grid 3 Accent 5" w:semiHidden="0" w:uiPriority="69" w:unhideWhenUsed="0"/>
+    <w:lsdException w:name="Dark List Accent 5" w:semiHidden="0" w:uiPriority="70" w:unhideWhenUsed="0"/>
+    <w:lsdException w:name="Colorful Shading Accent 5" w:semiHidden="0" w:uiPriority="71" w:unhideWhenUsed="0"/>
+    <w:lsdException w:name="Colorful List Accent 5" w:semiHidden="0" w:uiPriority="72" w:unhideWhenUsed="0"/>
+    <w:lsdException w:name="Colorful Grid Accent 5" w:semiHidden="0" w:uiPriority="73" w:unhideWhenUsed="0"/>
+    <w:lsdException w:name="Light Shading Accent 6" w:semiHidden="0" w:uiPriority="60" w:unhideWhenUsed="0"/>
+    <w:lsdException w:name="Light List Accent 6" w:semiHidden="0" w:uiPriority="61" w:unhideWhenUsed="0"/>
+    <w:lsdException w:name="Light Grid Accent 6" w:semiHidden="0" w:uiPriority="62" w:unhideWhenUsed="0"/>
+    <w:lsdException w:name="Medium Shading 1 Accent 6" w:semiHidden="0" w:uiPriority="63" w:unhideWhenUsed="0"/>
+    <w:lsdException w:name="Medium Shading 2 Accent 6" w:semiHidden="0" w:uiPriority="64" w:unhideWhenUsed="0"/>
+    <w:lsdException w:name="Medium List 1 Accent 6" w:semiHidden="0" w:uiPriority="65" w:unhideWhenUsed="0"/>
+    <w:lsdException w:name="Medium List 2 Accent 6" w:semiHidden="0" w:uiPriority="66" w:unhideWhenUsed="0"/>
+    <w:lsdException w:name="Medium Grid 1 Accent 6" w:semiHidden="0" w:uiPriority="67" w:unhideWhenUsed="0"/>
+    <w:lsdException w:name="Medium Grid 2 Accent 6" w:semiHidden="0" w:uiPriority="68" w:unhideWhenUsed="0"/>
+    <w:lsdException w:name="Medium Grid 3 Accent 6" w:semiHidden="0" w:uiPriority="69" w:unhideWhenUsed="0"/>
+    <w:lsdException w:name="Dark List Accent 6" w:semiHidden="0" w:uiPriority="70" w:unhideWhenUsed="0"/>
+    <w:lsdException w:name="Colorful Shading Accent 6" w:semiHidden="0" w:uiPriority="71" w:unhideWhenUsed="0"/>
+    <w:lsdException w:name="Colorful List Accent 6" w:semiHidden="0" w:uiPriority="72" w:unhideWhenUsed="0"/>
+    <w:lsdException w:name="Colorful Grid Accent 6" w:semiHidden="0" w:uiPriority="73" w:unhideWhenUsed="0"/>
+    <w:lsdException w:name="Subtle Emphasis" w:semiHidden="0" w:uiPriority="19" w:unhideWhenUsed="0" w:qFormat="1"/>
+    <w:lsdException w:name="Intense Emphasis" w:semiHidden="0" w:uiPriority="21" w:unhideWhenUsed="0" w:qFormat="1"/>
+    <w:lsdException w:name="Subtle Reference" w:semiHidden="0" w:uiPriority="31" w:unhideWhenUsed="0" w:qFormat="1"/>
+    <w:lsdException w:name="Intense Reference" w:semiHidden="0" w:uiPriority="32" w:unhideWhenUsed="0" w:qFormat="1"/>
+    <w:lsdException w:name="Book Title" w:semiHidden="0" w:uiPriority="33" w:unhideWhenUsed="0" w:qFormat="1"/>
+    <w:lsdException w:name="Bibliography" w:uiPriority="37"/>
+    <w:lsdException w:name="TOC Heading" w:uiPriority="39" w:qFormat="1"/>
   </w:latentStyles>
   <w:style w:type="paragraph" w:default="1" w:styleId="Normal">
     <w:name w:val="Normal"/>
@@ -3681,6 +4134,79 @@
       <w:color w:val="2E74B5" w:themeColor="accent1" w:themeShade="BF"/>
       <w:sz w:val="32"/>
       <w:szCs w:val="32"/>
+    </w:rPr>
+  </w:style>
+  <w:style w:type="paragraph" w:styleId="Heading2">
+    <w:name w:val="heading 2"/>
+    <w:basedOn w:val="Normal"/>
+    <w:next w:val="Normal"/>
+    <w:link w:val="Heading2Char"/>
+    <w:uiPriority w:val="9"/>
+    <w:semiHidden/>
+    <w:unhideWhenUsed/>
+    <w:qFormat/>
+    <w:rsid w:val="00927FC0"/>
+    <w:pPr>
+      <w:keepNext/>
+      <w:keepLines/>
+      <w:spacing w:before="200" w:after="0"/>
+      <w:outlineLvl w:val="1"/>
+    </w:pPr>
+    <w:rPr>
+      <w:rFonts w:asciiTheme="majorHAnsi" w:eastAsiaTheme="majorEastAsia" w:hAnsiTheme="majorHAnsi" w:cstheme="majorBidi"/>
+      <w:b/>
+      <w:bCs/>
+      <w:color w:val="5B9BD5" w:themeColor="accent1"/>
+      <w:sz w:val="26"/>
+      <w:szCs w:val="26"/>
+    </w:rPr>
+  </w:style>
+  <w:style w:type="paragraph" w:styleId="Heading3">
+    <w:name w:val="heading 3"/>
+    <w:basedOn w:val="Normal"/>
+    <w:next w:val="Normal"/>
+    <w:link w:val="Heading3Char"/>
+    <w:uiPriority w:val="9"/>
+    <w:semiHidden/>
+    <w:unhideWhenUsed/>
+    <w:qFormat/>
+    <w:rsid w:val="00927FC0"/>
+    <w:pPr>
+      <w:keepNext/>
+      <w:keepLines/>
+      <w:spacing w:before="200" w:after="0"/>
+      <w:outlineLvl w:val="2"/>
+    </w:pPr>
+    <w:rPr>
+      <w:rFonts w:asciiTheme="majorHAnsi" w:eastAsiaTheme="majorEastAsia" w:hAnsiTheme="majorHAnsi" w:cstheme="majorBidi"/>
+      <w:b/>
+      <w:bCs/>
+      <w:color w:val="5B9BD5" w:themeColor="accent1"/>
+    </w:rPr>
+  </w:style>
+  <w:style w:type="paragraph" w:styleId="Heading4">
+    <w:name w:val="heading 4"/>
+    <w:basedOn w:val="Normal"/>
+    <w:next w:val="Normal"/>
+    <w:link w:val="Heading4Char"/>
+    <w:uiPriority w:val="9"/>
+    <w:semiHidden/>
+    <w:unhideWhenUsed/>
+    <w:qFormat/>
+    <w:rsid w:val="00927FC0"/>
+    <w:pPr>
+      <w:keepNext/>
+      <w:keepLines/>
+      <w:spacing w:before="200" w:after="0"/>
+      <w:outlineLvl w:val="3"/>
+    </w:pPr>
+    <w:rPr>
+      <w:rFonts w:asciiTheme="majorHAnsi" w:eastAsiaTheme="majorEastAsia" w:hAnsiTheme="majorHAnsi" w:cstheme="majorBidi"/>
+      <w:b/>
+      <w:bCs/>
+      <w:i/>
+      <w:iCs/>
+      <w:color w:val="5B9BD5" w:themeColor="accent1"/>
     </w:rPr>
   </w:style>
   <w:style w:type="character" w:default="1" w:styleId="DefaultParagraphFont">
@@ -3811,6 +4337,278 @@
       <w:spacing w:after="100"/>
       <w:ind w:left="220"/>
     </w:pPr>
+  </w:style>
+  <w:style w:type="character" w:customStyle="1" w:styleId="Heading2Char">
+    <w:name w:val="Heading 2 Char"/>
+    <w:basedOn w:val="DefaultParagraphFont"/>
+    <w:link w:val="Heading2"/>
+    <w:uiPriority w:val="9"/>
+    <w:semiHidden/>
+    <w:rsid w:val="00927FC0"/>
+    <w:rPr>
+      <w:rFonts w:asciiTheme="majorHAnsi" w:eastAsiaTheme="majorEastAsia" w:hAnsiTheme="majorHAnsi" w:cstheme="majorBidi"/>
+      <w:b/>
+      <w:bCs/>
+      <w:color w:val="5B9BD5" w:themeColor="accent1"/>
+      <w:sz w:val="26"/>
+      <w:szCs w:val="26"/>
+    </w:rPr>
+  </w:style>
+  <w:style w:type="character" w:customStyle="1" w:styleId="Heading3Char">
+    <w:name w:val="Heading 3 Char"/>
+    <w:basedOn w:val="DefaultParagraphFont"/>
+    <w:link w:val="Heading3"/>
+    <w:uiPriority w:val="9"/>
+    <w:semiHidden/>
+    <w:rsid w:val="00927FC0"/>
+    <w:rPr>
+      <w:rFonts w:asciiTheme="majorHAnsi" w:eastAsiaTheme="majorEastAsia" w:hAnsiTheme="majorHAnsi" w:cstheme="majorBidi"/>
+      <w:b/>
+      <w:bCs/>
+      <w:color w:val="5B9BD5" w:themeColor="accent1"/>
+    </w:rPr>
+  </w:style>
+  <w:style w:type="character" w:customStyle="1" w:styleId="Heading4Char">
+    <w:name w:val="Heading 4 Char"/>
+    <w:basedOn w:val="DefaultParagraphFont"/>
+    <w:link w:val="Heading4"/>
+    <w:uiPriority w:val="9"/>
+    <w:semiHidden/>
+    <w:rsid w:val="00927FC0"/>
+    <w:rPr>
+      <w:rFonts w:asciiTheme="majorHAnsi" w:eastAsiaTheme="majorEastAsia" w:hAnsiTheme="majorHAnsi" w:cstheme="majorBidi"/>
+      <w:b/>
+      <w:bCs/>
+      <w:i/>
+      <w:iCs/>
+      <w:color w:val="5B9BD5" w:themeColor="accent1"/>
+    </w:rPr>
+  </w:style>
+  <w:style w:type="paragraph" w:styleId="BodyTextIndent">
+    <w:name w:val="Body Text Indent"/>
+    <w:basedOn w:val="Normal"/>
+    <w:link w:val="BodyTextIndentChar"/>
+    <w:semiHidden/>
+    <w:rsid w:val="00927FC0"/>
+    <w:pPr>
+      <w:tabs>
+        <w:tab w:val="left" w:pos="360"/>
+        <w:tab w:val="left" w:pos="720"/>
+        <w:tab w:val="left" w:pos="1080"/>
+        <w:tab w:val="left" w:pos="1440"/>
+        <w:tab w:val="left" w:pos="1800"/>
+        <w:tab w:val="left" w:pos="2160"/>
+      </w:tabs>
+      <w:spacing w:before="40" w:after="80" w:line="240" w:lineRule="auto"/>
+      <w:ind w:left="720"/>
+    </w:pPr>
+    <w:rPr>
+      <w:rFonts w:ascii="Times New Roman" w:eastAsia="Times New Roman" w:hAnsi="Times New Roman" w:cs="Times New Roman"/>
+      <w:sz w:val="24"/>
+      <w:szCs w:val="20"/>
+    </w:rPr>
+  </w:style>
+  <w:style w:type="character" w:customStyle="1" w:styleId="BodyTextIndentChar">
+    <w:name w:val="Body Text Indent Char"/>
+    <w:basedOn w:val="DefaultParagraphFont"/>
+    <w:link w:val="BodyTextIndent"/>
+    <w:semiHidden/>
+    <w:rsid w:val="00927FC0"/>
+    <w:rPr>
+      <w:rFonts w:ascii="Times New Roman" w:eastAsia="Times New Roman" w:hAnsi="Times New Roman" w:cs="Times New Roman"/>
+      <w:sz w:val="24"/>
+      <w:szCs w:val="20"/>
+    </w:rPr>
+  </w:style>
+</w:styles>
+</file>
+
+<file path=word/stylesWithEffects.xml><?xml version="1.0" encoding="utf-8"?>
+<w:styles xmlns:wpc="http://schemas.microsoft.com/office/word/2010/wordprocessingCanvas" xmlns:mc="http://schemas.openxmlformats.org/markup-compatibility/2006" xmlns:o="urn:schemas-microsoft-com:office:office" xmlns:r="http://schemas.openxmlformats.org/officeDocument/2006/relationships" xmlns:m="http://schemas.openxmlformats.org/officeDocument/2006/math" xmlns:v="urn:schemas-microsoft-com:vml" xmlns:wp14="http://schemas.microsoft.com/office/word/2010/wordprocessingDrawing" xmlns:wp="http://schemas.openxmlformats.org/drawingml/2006/wordprocessingDrawing" xmlns:w10="urn:schemas-microsoft-com:office:word" xmlns:w="http://schemas.openxmlformats.org/wordprocessingml/2006/main" xmlns:w14="http://schemas.microsoft.com/office/word/2010/wordml" xmlns:wpg="http://schemas.microsoft.com/office/word/2010/wordprocessingGroup" xmlns:wpi="http://schemas.microsoft.com/office/word/2010/wordprocessingInk" xmlns:wne="http://schemas.microsoft.com/office/word/2006/wordml" xmlns:wps="http://schemas.microsoft.com/office/word/2010/wordprocessingShape" mc:Ignorable="w14 wp14">
+  <w:docDefaults>
+    <w:rPrDefault>
+      <w:rPr>
+        <w:rFonts w:asciiTheme="minorHAnsi" w:eastAsiaTheme="minorEastAsia" w:hAnsiTheme="minorHAnsi" w:cstheme="minorBidi"/>
+        <w:sz w:val="22"/>
+        <w:szCs w:val="22"/>
+        <w:lang w:val="en-US" w:eastAsia="en-US" w:bidi="ar-SA"/>
+      </w:rPr>
+    </w:rPrDefault>
+    <w:pPrDefault>
+      <w:pPr>
+        <w:spacing w:after="200" w:line="276" w:lineRule="auto"/>
+      </w:pPr>
+    </w:pPrDefault>
+  </w:docDefaults>
+  <w:latentStyles w:defLockedState="0" w:defUIPriority="99" w:defSemiHidden="1" w:defUnhideWhenUsed="1" w:defQFormat="0" w:count="267">
+    <w:lsdException w:name="Normal" w:semiHidden="0" w:uiPriority="0" w:unhideWhenUsed="0" w:qFormat="1"/>
+    <w:lsdException w:name="heading 1" w:semiHidden="0" w:uiPriority="9" w:unhideWhenUsed="0" w:qFormat="1"/>
+    <w:lsdException w:name="heading 2" w:uiPriority="9" w:qFormat="1"/>
+    <w:lsdException w:name="heading 3" w:uiPriority="9" w:qFormat="1"/>
+    <w:lsdException w:name="heading 4" w:uiPriority="9" w:qFormat="1"/>
+    <w:lsdException w:name="heading 5" w:uiPriority="9" w:qFormat="1"/>
+    <w:lsdException w:name="heading 6" w:uiPriority="9" w:qFormat="1"/>
+    <w:lsdException w:name="heading 7" w:uiPriority="9" w:qFormat="1"/>
+    <w:lsdException w:name="heading 8" w:uiPriority="9" w:qFormat="1"/>
+    <w:lsdException w:name="heading 9" w:uiPriority="9" w:qFormat="1"/>
+    <w:lsdException w:name="toc 1" w:uiPriority="39"/>
+    <w:lsdException w:name="toc 2" w:uiPriority="39"/>
+    <w:lsdException w:name="toc 3" w:uiPriority="39"/>
+    <w:lsdException w:name="toc 4" w:uiPriority="39"/>
+    <w:lsdException w:name="toc 5" w:uiPriority="39"/>
+    <w:lsdException w:name="toc 6" w:uiPriority="39"/>
+    <w:lsdException w:name="toc 7" w:uiPriority="39"/>
+    <w:lsdException w:name="toc 8" w:uiPriority="39"/>
+    <w:lsdException w:name="toc 9" w:uiPriority="39"/>
+    <w:lsdException w:name="caption" w:uiPriority="35" w:qFormat="1"/>
+    <w:lsdException w:name="Title" w:semiHidden="0" w:uiPriority="10" w:unhideWhenUsed="0" w:qFormat="1"/>
+    <w:lsdException w:name="Default Paragraph Font" w:uiPriority="1"/>
+    <w:lsdException w:name="Subtitle" w:semiHidden="0" w:uiPriority="11" w:unhideWhenUsed="0" w:qFormat="1"/>
+    <w:lsdException w:name="Strong" w:semiHidden="0" w:uiPriority="22" w:unhideWhenUsed="0" w:qFormat="1"/>
+    <w:lsdException w:name="Emphasis" w:semiHidden="0" w:uiPriority="20" w:unhideWhenUsed="0" w:qFormat="1"/>
+    <w:lsdException w:name="Table Grid" w:semiHidden="0" w:uiPriority="59" w:unhideWhenUsed="0"/>
+    <w:lsdException w:name="Placeholder Text" w:unhideWhenUsed="0"/>
+    <w:lsdException w:name="No Spacing" w:semiHidden="0" w:uiPriority="1" w:unhideWhenUsed="0" w:qFormat="1"/>
+    <w:lsdException w:name="Light Shading" w:semiHidden="0" w:uiPriority="60" w:unhideWhenUsed="0"/>
+    <w:lsdException w:name="Light List" w:semiHidden="0" w:uiPriority="61" w:unhideWhenUsed="0"/>
+    <w:lsdException w:name="Light Grid" w:semiHidden="0" w:uiPriority="62" w:unhideWhenUsed="0"/>
+    <w:lsdException w:name="Medium Shading 1" w:semiHidden="0" w:uiPriority="63" w:unhideWhenUsed="0"/>
+    <w:lsdException w:name="Medium Shading 2" w:semiHidden="0" w:uiPriority="64" w:unhideWhenUsed="0"/>
+    <w:lsdException w:name="Medium List 1" w:semiHidden="0" w:uiPriority="65" w:unhideWhenUsed="0"/>
+    <w:lsdException w:name="Medium List 2" w:semiHidden="0" w:uiPriority="66" w:unhideWhenUsed="0"/>
+    <w:lsdException w:name="Medium Grid 1" w:semiHidden="0" w:uiPriority="67" w:unhideWhenUsed="0"/>
+    <w:lsdException w:name="Medium Grid 2" w:semiHidden="0" w:uiPriority="68" w:unhideWhenUsed="0"/>
+    <w:lsdException w:name="Medium Grid 3" w:semiHidden="0" w:uiPriority="69" w:unhideWhenUsed="0"/>
+    <w:lsdException w:name="Dark List" w:semiHidden="0" w:uiPriority="70" w:unhideWhenUsed="0"/>
+    <w:lsdException w:name="Colorful Shading" w:semiHidden="0" w:uiPriority="71" w:unhideWhenUsed="0"/>
+    <w:lsdException w:name="Colorful List" w:semiHidden="0" w:uiPriority="72" w:unhideWhenUsed="0"/>
+    <w:lsdException w:name="Colorful Grid" w:semiHidden="0" w:uiPriority="73" w:unhideWhenUsed="0"/>
+    <w:lsdException w:name="Light Shading Accent 1" w:semiHidden="0" w:uiPriority="60" w:unhideWhenUsed="0"/>
+    <w:lsdException w:name="Light List Accent 1" w:semiHidden="0" w:uiPriority="61" w:unhideWhenUsed="0"/>
+    <w:lsdException w:name="Light Grid Accent 1" w:semiHidden="0" w:uiPriority="62" w:unhideWhenUsed="0"/>
+    <w:lsdException w:name="Medium Shading 1 Accent 1" w:semiHidden="0" w:uiPriority="63" w:unhideWhenUsed="0"/>
+    <w:lsdException w:name="Medium Shading 2 Accent 1" w:semiHidden="0" w:uiPriority="64" w:unhideWhenUsed="0"/>
+    <w:lsdException w:name="Medium List 1 Accent 1" w:semiHidden="0" w:uiPriority="65" w:unhideWhenUsed="0"/>
+    <w:lsdException w:name="Revision" w:unhideWhenUsed="0"/>
+    <w:lsdException w:name="List Paragraph" w:semiHidden="0" w:uiPriority="34" w:unhideWhenUsed="0" w:qFormat="1"/>
+    <w:lsdException w:name="Quote" w:semiHidden="0" w:uiPriority="29" w:unhideWhenUsed="0" w:qFormat="1"/>
+    <w:lsdException w:name="Intense Quote" w:semiHidden="0" w:uiPriority="30" w:unhideWhenUsed="0" w:qFormat="1"/>
+    <w:lsdException w:name="Medium List 2 Accent 1" w:semiHidden="0" w:uiPriority="66" w:unhideWhenUsed="0"/>
+    <w:lsdException w:name="Medium Grid 1 Accent 1" w:semiHidden="0" w:uiPriority="67" w:unhideWhenUsed="0"/>
+    <w:lsdException w:name="Medium Grid 2 Accent 1" w:semiHidden="0" w:uiPriority="68" w:unhideWhenUsed="0"/>
+    <w:lsdException w:name="Medium Grid 3 Accent 1" w:semiHidden="0" w:uiPriority="69" w:unhideWhenUsed="0"/>
+    <w:lsdException w:name="Dark List Accent 1" w:semiHidden="0" w:uiPriority="70" w:unhideWhenUsed="0"/>
+    <w:lsdException w:name="Colorful Shading Accent 1" w:semiHidden="0" w:uiPriority="71" w:unhideWhenUsed="0"/>
+    <w:lsdException w:name="Colorful List Accent 1" w:semiHidden="0" w:uiPriority="72" w:unhideWhenUsed="0"/>
+    <w:lsdException w:name="Colorful Grid Accent 1" w:semiHidden="0" w:uiPriority="73" w:unhideWhenUsed="0"/>
+    <w:lsdException w:name="Light Shading Accent 2" w:semiHidden="0" w:uiPriority="60" w:unhideWhenUsed="0"/>
+    <w:lsdException w:name="Light List Accent 2" w:semiHidden="0" w:uiPriority="61" w:unhideWhenUsed="0"/>
+    <w:lsdException w:name="Light Grid Accent 2" w:semiHidden="0" w:uiPriority="62" w:unhideWhenUsed="0"/>
+    <w:lsdException w:name="Medium Shading 1 Accent 2" w:semiHidden="0" w:uiPriority="63" w:unhideWhenUsed="0"/>
+    <w:lsdException w:name="Medium Shading 2 Accent 2" w:semiHidden="0" w:uiPriority="64" w:unhideWhenUsed="0"/>
+    <w:lsdException w:name="Medium List 1 Accent 2" w:semiHidden="0" w:uiPriority="65" w:unhideWhenUsed="0"/>
+    <w:lsdException w:name="Medium List 2 Accent 2" w:semiHidden="0" w:uiPriority="66" w:unhideWhenUsed="0"/>
+    <w:lsdException w:name="Medium Grid 1 Accent 2" w:semiHidden="0" w:uiPriority="67" w:unhideWhenUsed="0"/>
+    <w:lsdException w:name="Medium Grid 2 Accent 2" w:semiHidden="0" w:uiPriority="68" w:unhideWhenUsed="0"/>
+    <w:lsdException w:name="Medium Grid 3 Accent 2" w:semiHidden="0" w:uiPriority="69" w:unhideWhenUsed="0"/>
+    <w:lsdException w:name="Dark List Accent 2" w:semiHidden="0" w:uiPriority="70" w:unhideWhenUsed="0"/>
+    <w:lsdException w:name="Colorful Shading Accent 2" w:semiHidden="0" w:uiPriority="71" w:unhideWhenUsed="0"/>
+    <w:lsdException w:name="Colorful List Accent 2" w:semiHidden="0" w:uiPriority="72" w:unhideWhenUsed="0"/>
+    <w:lsdException w:name="Colorful Grid Accent 2" w:semiHidden="0" w:uiPriority="73" w:unhideWhenUsed="0"/>
+    <w:lsdException w:name="Light Shading Accent 3" w:semiHidden="0" w:uiPriority="60" w:unhideWhenUsed="0"/>
+    <w:lsdException w:name="Light List Accent 3" w:semiHidden="0" w:uiPriority="61" w:unhideWhenUsed="0"/>
+    <w:lsdException w:name="Light Grid Accent 3" w:semiHidden="0" w:uiPriority="62" w:unhideWhenUsed="0"/>
+    <w:lsdException w:name="Medium Shading 1 Accent 3" w:semiHidden="0" w:uiPriority="63" w:unhideWhenUsed="0"/>
+    <w:lsdException w:name="Medium Shading 2 Accent 3" w:semiHidden="0" w:uiPriority="64" w:unhideWhenUsed="0"/>
+    <w:lsdException w:name="Medium List 1 Accent 3" w:semiHidden="0" w:uiPriority="65" w:unhideWhenUsed="0"/>
+    <w:lsdException w:name="Medium List 2 Accent 3" w:semiHidden="0" w:uiPriority="66" w:unhideWhenUsed="0"/>
+    <w:lsdException w:name="Medium Grid 1 Accent 3" w:semiHidden="0" w:uiPriority="67" w:unhideWhenUsed="0"/>
+    <w:lsdException w:name="Medium Grid 2 Accent 3" w:semiHidden="0" w:uiPriority="68" w:unhideWhenUsed="0"/>
+    <w:lsdException w:name="Medium Grid 3 Accent 3" w:semiHidden="0" w:uiPriority="69" w:unhideWhenUsed="0"/>
+    <w:lsdException w:name="Dark List Accent 3" w:semiHidden="0" w:uiPriority="70" w:unhideWhenUsed="0"/>
+    <w:lsdException w:name="Colorful Shading Accent 3" w:semiHidden="0" w:uiPriority="71" w:unhideWhenUsed="0"/>
+    <w:lsdException w:name="Colorful List Accent 3" w:semiHidden="0" w:uiPriority="72" w:unhideWhenUsed="0"/>
+    <w:lsdException w:name="Colorful Grid Accent 3" w:semiHidden="0" w:uiPriority="73" w:unhideWhenUsed="0"/>
+    <w:lsdException w:name="Light Shading Accent 4" w:semiHidden="0" w:uiPriority="60" w:unhideWhenUsed="0"/>
+    <w:lsdException w:name="Light List Accent 4" w:semiHidden="0" w:uiPriority="61" w:unhideWhenUsed="0"/>
+    <w:lsdException w:name="Light Grid Accent 4" w:semiHidden="0" w:uiPriority="62" w:unhideWhenUsed="0"/>
+    <w:lsdException w:name="Medium Shading 1 Accent 4" w:semiHidden="0" w:uiPriority="63" w:unhideWhenUsed="0"/>
+    <w:lsdException w:name="Medium Shading 2 Accent 4" w:semiHidden="0" w:uiPriority="64" w:unhideWhenUsed="0"/>
+    <w:lsdException w:name="Medium List 1 Accent 4" w:semiHidden="0" w:uiPriority="65" w:unhideWhenUsed="0"/>
+    <w:lsdException w:name="Medium List 2 Accent 4" w:semiHidden="0" w:uiPriority="66" w:unhideWhenUsed="0"/>
+    <w:lsdException w:name="Medium Grid 1 Accent 4" w:semiHidden="0" w:uiPriority="67" w:unhideWhenUsed="0"/>
+    <w:lsdException w:name="Medium Grid 2 Accent 4" w:semiHidden="0" w:uiPriority="68" w:unhideWhenUsed="0"/>
+    <w:lsdException w:name="Medium Grid 3 Accent 4" w:semiHidden="0" w:uiPriority="69" w:unhideWhenUsed="0"/>
+    <w:lsdException w:name="Dark List Accent 4" w:semiHidden="0" w:uiPriority="70" w:unhideWhenUsed="0"/>
+    <w:lsdException w:name="Colorful Shading Accent 4" w:semiHidden="0" w:uiPriority="71" w:unhideWhenUsed="0"/>
+    <w:lsdException w:name="Colorful List Accent 4" w:semiHidden="0" w:uiPriority="72" w:unhideWhenUsed="0"/>
+    <w:lsdException w:name="Colorful Grid Accent 4" w:semiHidden="0" w:uiPriority="73" w:unhideWhenUsed="0"/>
+    <w:lsdException w:name="Light Shading Accent 5" w:semiHidden="0" w:uiPriority="60" w:unhideWhenUsed="0"/>
+    <w:lsdException w:name="Light List Accent 5" w:semiHidden="0" w:uiPriority="61" w:unhideWhenUsed="0"/>
+    <w:lsdException w:name="Light Grid Accent 5" w:semiHidden="0" w:uiPriority="62" w:unhideWhenUsed="0"/>
+    <w:lsdException w:name="Medium Shading 1 Accent 5" w:semiHidden="0" w:uiPriority="63" w:unhideWhenUsed="0"/>
+    <w:lsdException w:name="Medium Shading 2 Accent 5" w:semiHidden="0" w:uiPriority="64" w:unhideWhenUsed="0"/>
+    <w:lsdException w:name="Medium List 1 Accent 5" w:semiHidden="0" w:uiPriority="65" w:unhideWhenUsed="0"/>
+    <w:lsdException w:name="Medium List 2 Accent 5" w:semiHidden="0" w:uiPriority="66" w:unhideWhenUsed="0"/>
+    <w:lsdException w:name="Medium Grid 1 Accent 5" w:semiHidden="0" w:uiPriority="67" w:unhideWhenUsed="0"/>
+    <w:lsdException w:name="Medium Grid 2 Accent 5" w:semiHidden="0" w:uiPriority="68" w:unhideWhenUsed="0"/>
+    <w:lsdException w:name="Medium Grid 3 Accent 5" w:semiHidden="0" w:uiPriority="69" w:unhideWhenUsed="0"/>
+    <w:lsdException w:name="Dark List Accent 5" w:semiHidden="0" w:uiPriority="70" w:unhideWhenUsed="0"/>
+    <w:lsdException w:name="Colorful Shading Accent 5" w:semiHidden="0" w:uiPriority="71" w:unhideWhenUsed="0"/>
+    <w:lsdException w:name="Colorful List Accent 5" w:semiHidden="0" w:uiPriority="72" w:unhideWhenUsed="0"/>
+    <w:lsdException w:name="Colorful Grid Accent 5" w:semiHidden="0" w:uiPriority="73" w:unhideWhenUsed="0"/>
+    <w:lsdException w:name="Light Shading Accent 6" w:semiHidden="0" w:uiPriority="60" w:unhideWhenUsed="0"/>
+    <w:lsdException w:name="Light List Accent 6" w:semiHidden="0" w:uiPriority="61" w:unhideWhenUsed="0"/>
+    <w:lsdException w:name="Light Grid Accent 6" w:semiHidden="0" w:uiPriority="62" w:unhideWhenUsed="0"/>
+    <w:lsdException w:name="Medium Shading 1 Accent 6" w:semiHidden="0" w:uiPriority="63" w:unhideWhenUsed="0"/>
+    <w:lsdException w:name="Medium Shading 2 Accent 6" w:semiHidden="0" w:uiPriority="64" w:unhideWhenUsed="0"/>
+    <w:lsdException w:name="Medium List 1 Accent 6" w:semiHidden="0" w:uiPriority="65" w:unhideWhenUsed="0"/>
+    <w:lsdException w:name="Medium List 2 Accent 6" w:semiHidden="0" w:uiPriority="66" w:unhideWhenUsed="0"/>
+    <w:lsdException w:name="Medium Grid 1 Accent 6" w:semiHidden="0" w:uiPriority="67" w:unhideWhenUsed="0"/>
+    <w:lsdException w:name="Medium Grid 2 Accent 6" w:semiHidden="0" w:uiPriority="68" w:unhideWhenUsed="0"/>
+    <w:lsdException w:name="Medium Grid 3 Accent 6" w:semiHidden="0" w:uiPriority="69" w:unhideWhenUsed="0"/>
+    <w:lsdException w:name="Dark List Accent 6" w:semiHidden="0" w:uiPriority="70" w:unhideWhenUsed="0"/>
+    <w:lsdException w:name="Colorful Shading Accent 6" w:semiHidden="0" w:uiPriority="71" w:unhideWhenUsed="0"/>
+    <w:lsdException w:name="Colorful List Accent 6" w:semiHidden="0" w:uiPriority="72" w:unhideWhenUsed="0"/>
+    <w:lsdException w:name="Colorful Grid Accent 6" w:semiHidden="0" w:uiPriority="73" w:unhideWhenUsed="0"/>
+    <w:lsdException w:name="Subtle Emphasis" w:semiHidden="0" w:uiPriority="19" w:unhideWhenUsed="0" w:qFormat="1"/>
+    <w:lsdException w:name="Intense Emphasis" w:semiHidden="0" w:uiPriority="21" w:unhideWhenUsed="0" w:qFormat="1"/>
+    <w:lsdException w:name="Subtle Reference" w:semiHidden="0" w:uiPriority="31" w:unhideWhenUsed="0" w:qFormat="1"/>
+    <w:lsdException w:name="Intense Reference" w:semiHidden="0" w:uiPriority="32" w:unhideWhenUsed="0" w:qFormat="1"/>
+    <w:lsdException w:name="Book Title" w:semiHidden="0" w:uiPriority="33" w:unhideWhenUsed="0" w:qFormat="1"/>
+    <w:lsdException w:name="Bibliography" w:uiPriority="37"/>
+    <w:lsdException w:name="TOC Heading" w:uiPriority="39" w:qFormat="1"/>
+  </w:latentStyles>
+  <w:style w:type="paragraph" w:default="1" w:styleId="Normal">
+    <w:name w:val="Normal"/>
+    <w:qFormat/>
+  </w:style>
+  <w:style w:type="character" w:default="1" w:styleId="DefaultParagraphFont">
+    <w:name w:val="Default Paragraph Font"/>
+    <w:uiPriority w:val="1"/>
+    <w:semiHidden/>
+    <w:unhideWhenUsed/>
+  </w:style>
+  <w:style w:type="table" w:default="1" w:styleId="TableNormal">
+    <w:name w:val="Normal Table"/>
+    <w:uiPriority w:val="99"/>
+    <w:semiHidden/>
+    <w:unhideWhenUsed/>
+    <w:tblPr>
+      <w:tblInd w:w="0" w:type="dxa"/>
+      <w:tblCellMar>
+        <w:top w:w="0" w:type="dxa"/>
+        <w:left w:w="108" w:type="dxa"/>
+        <w:bottom w:w="0" w:type="dxa"/>
+        <w:right w:w="108" w:type="dxa"/>
+      </w:tblCellMar>
+    </w:tblPr>
+  </w:style>
+  <w:style w:type="numbering" w:default="1" w:styleId="NoList">
+    <w:name w:val="No List"/>
+    <w:uiPriority w:val="99"/>
+    <w:semiHidden/>
+    <w:unhideWhenUsed/>
   </w:style>
 </w:styles>
 </file>
@@ -4070,7 +4868,7 @@
   <a:extraClrSchemeLst/>
   <a:extLst>
     <a:ext uri="{05A4C25C-085E-4340-85A3-A5531E510DB2}">
-      <thm15:themeFamily xmlns:thm15="http://schemas.microsoft.com/office/thememl/2012/main" name="Office Theme" id="{62F939B6-93AF-4DB8-9C6B-D6C7DFDC589F}" vid="{4A3C46E8-61CC-4603-A589-7422A47A8E4A}"/>
+      <thm15:themeFamily xmlns:thm15="http://schemas.microsoft.com/office/thememl/2012/main" xmlns="" name="Office Theme" id="{62F939B6-93AF-4DB8-9C6B-D6C7DFDC589F}" vid="{4A3C46E8-61CC-4603-A589-7422A47A8E4A}"/>
     </a:ext>
   </a:extLst>
 </a:theme>
@@ -4081,7 +4879,7 @@
 </file>
 
 <file path=customXml/itemProps1.xml><?xml version="1.0" encoding="utf-8"?>
-<ds:datastoreItem xmlns:ds="http://schemas.openxmlformats.org/officeDocument/2006/customXml" ds:itemID="{C5EFB045-0925-4875-86BC-55215DE5E14F}">
+<ds:datastoreItem xmlns:ds="http://schemas.openxmlformats.org/officeDocument/2006/customXml" ds:itemID="{FECEEAAB-8992-450A-9C40-0DE52584A25E}">
   <ds:schemaRefs>
     <ds:schemaRef ds:uri="http://schemas.openxmlformats.org/officeDocument/2006/bibliography"/>
   </ds:schemaRefs>

</xml_diff>